<commit_message>
Entwurf fast fertig; ggT Klassenbeschriebung fehlt noch
</commit_message>
<xml_diff>
--- a/Aufgabe 2/Entwurf.docx
+++ b/Aufgabe 2/Entwurf.docx
@@ -95,13 +95,7 @@
     </w:p>
     <w:p>
       <w:r>
-        <w:t>2</w:t>
-      </w:r>
-      <w:r>
-        <w:t>3.04</w:t>
-      </w:r>
-      <w:r>
-        <w:t>.2015:</w:t>
+        <w:t>23.04.2015:</w:t>
       </w:r>
       <w:r>
         <w:tab/>
@@ -153,6 +147,10 @@
     <w:p>
       <w:pPr>
         <w:pStyle w:val="berschrift1"/>
+        <w:numPr>
+          <w:ilvl w:val="0"/>
+          <w:numId w:val="3"/>
+        </w:numPr>
       </w:pPr>
       <w:r>
         <w:lastRenderedPageBreak/>
@@ -161,22 +159,1636 @@
     </w:p>
     <w:p>
       <w:pPr>
-        <w:pStyle w:val="Untertitel"/>
+        <w:pStyle w:val="berschrift3"/>
+        <w:ind w:firstLine="708"/>
       </w:pPr>
       <w:r>
         <w:t>Ziel</w:t>
       </w:r>
-    </w:p>
-    <w:p>
+      <w:r>
+        <w:t xml:space="preserve"> </w:t>
+      </w:r>
+    </w:p>
+    <w:p>
+      <w:pPr>
+        <w:ind w:left="708"/>
+      </w:pPr>
+      <w:r>
+        <w:t xml:space="preserve">Ziel </w:t>
+      </w:r>
+      <w:r>
+        <w:t>ist es einen Verteilten Algorithmus und dessen Koordinierung zu implementieren. Als Algorithmus wird der angepasste Satz von Euklid verwendet.</w:t>
+      </w:r>
+    </w:p>
+    <w:p>
+      <w:pPr>
+        <w:pStyle w:val="berschrift1"/>
+        <w:numPr>
+          <w:ilvl w:val="0"/>
+          <w:numId w:val="3"/>
+        </w:numPr>
+      </w:pPr>
+      <w:r>
+        <w:t>Rahmenbedingungen</w:t>
+      </w:r>
+    </w:p>
+    <w:p>
+      <w:pPr>
+        <w:pStyle w:val="berschrift3"/>
+        <w:numPr>
+          <w:ilvl w:val="1"/>
+          <w:numId w:val="1"/>
+        </w:numPr>
+      </w:pPr>
+      <w:r>
+        <w:t>Der allgemeine Ablauf</w:t>
+      </w:r>
+    </w:p>
+    <w:p>
+      <w:pPr>
+        <w:ind w:left="708"/>
+      </w:pPr>
+      <w:r>
+        <w:t xml:space="preserve">Um einen Überblick zu bekommen ist im folgenden Diagramm der allgemeine Ablauf des ganzen Systems dargestellt. Hierbei ist anzumerken, dass </w:t>
+      </w:r>
+      <w:r>
+        <w:t>der Koordinator, der Namensdienst, sowie die Starter und GGTs eigene Prozesse darstellen:</w:t>
+      </w:r>
+    </w:p>
+    <w:p>
+      <w:pPr>
+        <w:pStyle w:val="berschrift3"/>
+        <w:ind w:firstLine="708"/>
+      </w:pPr>
+      <w:r>
+        <w:t>2.2 Verwendete Libraries</w:t>
+      </w:r>
+    </w:p>
+    <w:p>
+      <w:pPr>
+        <w:pStyle w:val="Listenabsatz"/>
+        <w:ind w:left="1068"/>
+      </w:pPr>
+      <w:r>
+        <w:t>Es wird ausschließlich die Library „</w:t>
+      </w:r>
+      <w:proofErr w:type="spellStart"/>
+      <w:r>
+        <w:t>werkzeug.erl</w:t>
+      </w:r>
+      <w:proofErr w:type="spellEnd"/>
+      <w:r>
+        <w:t xml:space="preserve">“ von Professor </w:t>
+      </w:r>
+      <w:proofErr w:type="spellStart"/>
+      <w:r>
+        <w:t>Klauck</w:t>
+      </w:r>
+      <w:proofErr w:type="spellEnd"/>
+      <w:r>
+        <w:t xml:space="preserve"> verwendet.</w:t>
+      </w:r>
+    </w:p>
+    <w:p>
+      <w:pPr>
+        <w:pStyle w:val="berschrift1"/>
+        <w:numPr>
+          <w:ilvl w:val="0"/>
+          <w:numId w:val="3"/>
+        </w:numPr>
+      </w:pPr>
+      <w:r>
+        <w:t>Modularisierung</w:t>
+      </w:r>
+    </w:p>
+    <w:p>
+      <w:pPr>
+        <w:pStyle w:val="berschrift2"/>
+        <w:ind w:firstLine="360"/>
+      </w:pPr>
+      <w:r>
+        <w:t>3.1 Koordinator-Komponente</w:t>
+      </w:r>
+    </w:p>
+    <w:p>
+      <w:pPr>
+        <w:pStyle w:val="berschrift3"/>
+      </w:pPr>
+      <w:r>
+        <w:t>3.1.1 Verantwortlichkeit</w:t>
+      </w:r>
+      <w:r>
+        <w:tab/>
+      </w:r>
+    </w:p>
+    <w:p>
+      <w:r>
+        <w:t xml:space="preserve">Der Koordinator ist dafür Zuständig die Starter </w:t>
+      </w:r>
+      <w:r>
+        <w:t xml:space="preserve">und  </w:t>
+      </w:r>
+      <w:proofErr w:type="spellStart"/>
+      <w:r>
+        <w:t>ggT</w:t>
+      </w:r>
+      <w:proofErr w:type="spellEnd"/>
+      <w:r>
+        <w:t xml:space="preserve"> </w:t>
+      </w:r>
+      <w:r>
+        <w:t xml:space="preserve">Prozesse mit </w:t>
+      </w:r>
+      <w:proofErr w:type="spellStart"/>
+      <w:r>
+        <w:t>Initialisierungs</w:t>
+      </w:r>
+      <w:proofErr w:type="spellEnd"/>
+      <w:r>
+        <w:t xml:space="preserve"> Informationen zu versorgen, sowie die korrekte Beendigung sicher zu stellen.</w:t>
+      </w:r>
+      <w:r>
+        <w:t xml:space="preserve"> Er ordnet er die </w:t>
+      </w:r>
+      <w:proofErr w:type="spellStart"/>
+      <w:r>
+        <w:t>ggt</w:t>
+      </w:r>
+      <w:proofErr w:type="spellEnd"/>
+      <w:r>
+        <w:t>-Prozesse als Ringsystem an, indem er ihnen die Nachbar-</w:t>
+      </w:r>
+      <w:proofErr w:type="spellStart"/>
+      <w:r>
+        <w:t>ggt</w:t>
+      </w:r>
+      <w:proofErr w:type="spellEnd"/>
+      <w:r>
+        <w:t xml:space="preserve">-Prozesse mittteilt. </w:t>
+      </w:r>
+      <w:r>
+        <w:t xml:space="preserve"> Zudem fü</w:t>
+      </w:r>
+      <w:r>
+        <w:t>h</w:t>
+      </w:r>
+      <w:r>
+        <w:t>r</w:t>
+      </w:r>
+      <w:r>
+        <w:t>t</w:t>
+      </w:r>
+      <w:r>
+        <w:t xml:space="preserve"> er Buch über die vom Algorithmus erarbeiteten Werte.</w:t>
+      </w:r>
+    </w:p>
+    <w:p>
+      <w:pPr>
+        <w:pStyle w:val="berschrift3"/>
+      </w:pPr>
+      <w:r>
+        <w:t>3.1.2 Außensicht</w:t>
+      </w:r>
+    </w:p>
+    <w:p>
+      <w:r>
+        <w:t>Der Koo</w:t>
+      </w:r>
+      <w:r>
+        <w:t>r</w:t>
+      </w:r>
+      <w:r>
+        <w:t>dinator lief</w:t>
+      </w:r>
+      <w:r>
+        <w:t>e</w:t>
+      </w:r>
+      <w:r>
+        <w:t>rt auf Anfrage Initialwerte für die GT-Prozesse</w:t>
+      </w:r>
+      <w:r>
+        <w:t xml:space="preserve">. Und liefert für </w:t>
+      </w:r>
+      <w:proofErr w:type="spellStart"/>
+      <w:r>
+        <w:t>ggT</w:t>
+      </w:r>
+      <w:proofErr w:type="spellEnd"/>
+      <w:r>
+        <w:t>-Prozesse eine Möglichkeit die Mi Werte zu übermitteln.</w:t>
+      </w:r>
+    </w:p>
+    <w:p>
+      <w:r>
+        <w:t xml:space="preserve">Zusätzlich bietet der Koordinator noch die Befehle </w:t>
+      </w:r>
+      <w:proofErr w:type="spellStart"/>
+      <w:r>
+        <w:t>reset</w:t>
+      </w:r>
+      <w:proofErr w:type="spellEnd"/>
+      <w:r>
+        <w:t xml:space="preserve">, </w:t>
+      </w:r>
+      <w:proofErr w:type="spellStart"/>
+      <w:r>
+        <w:t>step</w:t>
+      </w:r>
+      <w:proofErr w:type="spellEnd"/>
+      <w:r>
+        <w:t xml:space="preserve">, </w:t>
+      </w:r>
+      <w:proofErr w:type="spellStart"/>
+      <w:r>
+        <w:t>promt</w:t>
+      </w:r>
+      <w:proofErr w:type="spellEnd"/>
+      <w:r>
+        <w:t xml:space="preserve">, </w:t>
+      </w:r>
+      <w:proofErr w:type="spellStart"/>
+      <w:r>
+        <w:t>nudge</w:t>
+      </w:r>
+      <w:proofErr w:type="spellEnd"/>
+      <w:r>
+        <w:t xml:space="preserve">, </w:t>
+      </w:r>
+      <w:proofErr w:type="spellStart"/>
+      <w:r>
+        <w:t>toggle</w:t>
+      </w:r>
+      <w:proofErr w:type="spellEnd"/>
+      <w:r>
+        <w:t xml:space="preserve"> und kill als Benutzereingabe an.</w:t>
+      </w:r>
+    </w:p>
+    <w:p>
+      <w:pPr>
+        <w:pStyle w:val="berschrift3"/>
+      </w:pPr>
+      <w:r>
+        <w:t>3.1.3 Innensicht</w:t>
+      </w:r>
+    </w:p>
+    <w:p>
+      <w:r>
+        <w:t>Der Koordinat</w:t>
+      </w:r>
+      <w:r>
+        <w:t xml:space="preserve">or Prozess besteht aus der </w:t>
+      </w:r>
+      <w:proofErr w:type="spellStart"/>
+      <w:r>
+        <w:t>koordinator.erl</w:t>
+      </w:r>
+      <w:proofErr w:type="spellEnd"/>
+      <w:r>
+        <w:t xml:space="preserve"> und </w:t>
+      </w:r>
+      <w:proofErr w:type="spellStart"/>
+      <w:r>
+        <w:t>koordinatorSteuerung.erl</w:t>
+      </w:r>
+      <w:proofErr w:type="spellEnd"/>
+      <w:r>
+        <w:t>. Wä</w:t>
+      </w:r>
+      <w:r>
+        <w:t>h</w:t>
+      </w:r>
+      <w:r>
+        <w:t xml:space="preserve">rend die </w:t>
+      </w:r>
+      <w:proofErr w:type="spellStart"/>
+      <w:r>
+        <w:t>koordinator.erl</w:t>
+      </w:r>
+      <w:proofErr w:type="spellEnd"/>
+      <w:r>
+        <w:t xml:space="preserve"> die oben genannten Aufgaben erledigt, implementiert die Steuerung die Möglichkeit die Benutzerbefehle aus zu führen.</w:t>
+      </w:r>
+      <w:r>
+        <w:t xml:space="preserve"> Die realisiert er indem er ent</w:t>
+      </w:r>
+      <w:r>
+        <w:t>sprech</w:t>
+      </w:r>
+      <w:r>
+        <w:t>ende</w:t>
+      </w:r>
+      <w:r>
+        <w:t xml:space="preserve"> Befehle an den </w:t>
+      </w:r>
+      <w:proofErr w:type="spellStart"/>
+      <w:r>
+        <w:t>koordinator.erl</w:t>
+      </w:r>
+      <w:proofErr w:type="spellEnd"/>
+      <w:r>
+        <w:t xml:space="preserve"> schickt.</w:t>
+      </w:r>
+    </w:p>
+    <w:p>
+      <w:pPr>
+        <w:pStyle w:val="berschrift3"/>
+      </w:pPr>
+      <w:r>
+        <w:t>3.1.4 Entwurfsentscheidungen</w:t>
+      </w:r>
+    </w:p>
+    <w:p>
+      <w:r>
+        <w:t xml:space="preserve">Die Benutzersteuerung ist </w:t>
+      </w:r>
+      <w:r>
+        <w:t>separiert, da während des Receive-Loo</w:t>
+      </w:r>
+      <w:r>
+        <w:t>ps keine Benutzereingaben möglich sind</w:t>
+      </w:r>
+      <w:r>
+        <w:t>.</w:t>
+      </w:r>
+    </w:p>
+    <w:p>
+      <w:pPr>
+        <w:pStyle w:val="berschrift2"/>
+        <w:numPr>
+          <w:ilvl w:val="1"/>
+          <w:numId w:val="3"/>
+        </w:numPr>
+      </w:pPr>
+      <w:r>
+        <w:t xml:space="preserve"> </w:t>
+      </w:r>
+      <w:r>
+        <w:t>Starter-Komponente</w:t>
+      </w:r>
+    </w:p>
+    <w:p>
+      <w:pPr>
+        <w:pStyle w:val="berschrift3"/>
+        <w:numPr>
+          <w:ilvl w:val="2"/>
+          <w:numId w:val="3"/>
+        </w:numPr>
+      </w:pPr>
+      <w:r>
+        <w:t>Verantwortlichkeit</w:t>
+      </w:r>
+    </w:p>
+    <w:p>
+      <w:r>
+        <w:t xml:space="preserve">Übernimmt die Aufgabe als „Gegenstelle“ um auf einem (entfernten) Rechner  </w:t>
+      </w:r>
+      <w:proofErr w:type="spellStart"/>
+      <w:r>
+        <w:t>ggT</w:t>
+      </w:r>
+      <w:proofErr w:type="spellEnd"/>
+      <w:r>
+        <w:t>-Prozesse zu starten.</w:t>
+      </w:r>
+    </w:p>
+    <w:p>
+      <w:pPr>
+        <w:pStyle w:val="berschrift3"/>
+        <w:numPr>
+          <w:ilvl w:val="2"/>
+          <w:numId w:val="3"/>
+        </w:numPr>
+      </w:pPr>
+      <w:r>
+        <w:lastRenderedPageBreak/>
+        <w:t>Außensicht</w:t>
+      </w:r>
+    </w:p>
+    <w:p>
+      <w:r>
+        <w:t xml:space="preserve"> Der Starter bietet nach Außen keine Schnittstellen an, verwendet aber die des </w:t>
+      </w:r>
+      <w:proofErr w:type="spellStart"/>
+      <w:r>
+        <w:t>ggT</w:t>
+      </w:r>
+      <w:proofErr w:type="spellEnd"/>
+      <w:r>
+        <w:t xml:space="preserve"> Prozesses und des Koordinators.</w:t>
+      </w:r>
+    </w:p>
+    <w:p>
+      <w:pPr>
+        <w:pStyle w:val="berschrift3"/>
+        <w:numPr>
+          <w:ilvl w:val="2"/>
+          <w:numId w:val="3"/>
+        </w:numPr>
+      </w:pPr>
+      <w:r>
+        <w:t>Innensicht</w:t>
+      </w:r>
+    </w:p>
+    <w:p>
+      <w:r>
+        <w:t xml:space="preserve">Die </w:t>
+      </w:r>
+      <w:proofErr w:type="spellStart"/>
+      <w:r>
+        <w:t>Kompoente</w:t>
+      </w:r>
+      <w:proofErr w:type="spellEnd"/>
+      <w:r>
+        <w:t xml:space="preserve"> besteht nur aus der </w:t>
+      </w:r>
+      <w:proofErr w:type="spellStart"/>
+      <w:r>
+        <w:t>starter.erl</w:t>
+      </w:r>
+      <w:proofErr w:type="spellEnd"/>
+      <w:r>
+        <w:t xml:space="preserve">. Diese holt beim </w:t>
+      </w:r>
+      <w:proofErr w:type="spellStart"/>
+      <w:r>
+        <w:t>start</w:t>
+      </w:r>
+      <w:proofErr w:type="spellEnd"/>
+      <w:r>
+        <w:t xml:space="preserve"> die Initialisierungswerte vom Koordinator und liest die Konfiguration für die </w:t>
+      </w:r>
+      <w:proofErr w:type="spellStart"/>
+      <w:r>
+        <w:t>ggt</w:t>
+      </w:r>
+      <w:proofErr w:type="spellEnd"/>
+      <w:r>
+        <w:t xml:space="preserve">-Prozesse ein. Mit diesen Werten startet er anschließend den/die </w:t>
+      </w:r>
+      <w:proofErr w:type="spellStart"/>
+      <w:r>
+        <w:t>ggt</w:t>
+      </w:r>
+      <w:proofErr w:type="spellEnd"/>
+      <w:r>
+        <w:t>-Prozesse</w:t>
+      </w:r>
+    </w:p>
+    <w:p>
+      <w:pPr>
+        <w:pStyle w:val="berschrift3"/>
+        <w:numPr>
+          <w:ilvl w:val="2"/>
+          <w:numId w:val="3"/>
+        </w:numPr>
+      </w:pPr>
+      <w:r>
+        <w:t>Entwurfsentscheidungen</w:t>
+      </w:r>
+    </w:p>
+    <w:p>
+      <w:r>
+        <w:t>Es wurde die Aufgabenstellung als Entwurf</w:t>
+      </w:r>
+      <w:r>
+        <w:t>s</w:t>
+      </w:r>
+      <w:r>
+        <w:t>entscheidung berücksichtigt.</w:t>
+      </w:r>
+    </w:p>
+    <w:p>
+      <w:pPr>
+        <w:pStyle w:val="berschrift2"/>
+        <w:numPr>
+          <w:ilvl w:val="1"/>
+          <w:numId w:val="3"/>
+        </w:numPr>
+      </w:pPr>
+      <w:r>
+        <w:t xml:space="preserve"> </w:t>
+      </w:r>
+      <w:proofErr w:type="spellStart"/>
+      <w:r>
+        <w:t>ggT</w:t>
+      </w:r>
+      <w:proofErr w:type="spellEnd"/>
+      <w:r>
+        <w:t>-Komponente</w:t>
+      </w:r>
+    </w:p>
+    <w:p>
+      <w:pPr>
+        <w:pStyle w:val="berschrift3"/>
+        <w:ind w:left="1068"/>
+      </w:pPr>
+      <w:r>
+        <w:t>3.3.1 Verantwortlichkeit</w:t>
+      </w:r>
+    </w:p>
+    <w:p>
+      <w:r>
+        <w:t xml:space="preserve">Die </w:t>
+      </w:r>
+      <w:proofErr w:type="spellStart"/>
+      <w:r>
+        <w:t>ggt</w:t>
+      </w:r>
+      <w:proofErr w:type="spellEnd"/>
+      <w:r>
+        <w:t>-Komponente führt den eigentlichen Algorithmus aus. Dabei Koordiniert er sich mit seinen Nachbar-Prozessen</w:t>
+      </w:r>
+      <w:r>
+        <w:t>, indem er Ergebnisse von ihne</w:t>
+      </w:r>
+      <w:r>
+        <w:t>n e</w:t>
+      </w:r>
+      <w:r>
+        <w:t>ntgegen nimmt oder m</w:t>
+      </w:r>
+      <w:r>
+        <w:t xml:space="preserve">itteilt. Führ seine Beendigung wird ein </w:t>
+      </w:r>
+      <w:proofErr w:type="spellStart"/>
+      <w:r>
+        <w:t>Voting</w:t>
+      </w:r>
+      <w:proofErr w:type="spellEnd"/>
+      <w:r>
+        <w:t xml:space="preserve"> mit allen weiteren </w:t>
+      </w:r>
+      <w:proofErr w:type="spellStart"/>
+      <w:r>
+        <w:t>ggt</w:t>
+      </w:r>
+      <w:proofErr w:type="spellEnd"/>
+      <w:r>
+        <w:t>-Prozessen g</w:t>
+      </w:r>
+      <w:r>
+        <w:t>e</w:t>
+      </w:r>
+      <w:r>
+        <w:t>startet.</w:t>
+      </w:r>
+    </w:p>
+    <w:p>
+      <w:pPr>
+        <w:pStyle w:val="berschrift3"/>
+      </w:pPr>
+      <w:r>
+        <w:t>3.3.2 Außensicht</w:t>
+      </w:r>
+    </w:p>
+    <w:p>
+      <w:r>
+        <w:t xml:space="preserve">Die Komponente biete eine Schnittstelle für andere </w:t>
+      </w:r>
+      <w:proofErr w:type="spellStart"/>
+      <w:r>
+        <w:t>ggt</w:t>
+      </w:r>
+      <w:proofErr w:type="spellEnd"/>
+      <w:r>
+        <w:t>-P</w:t>
+      </w:r>
+      <w:r>
+        <w:t xml:space="preserve">rozesse an um Werte </w:t>
+      </w:r>
+      <w:r>
+        <w:t>auszutauschen.</w:t>
+      </w:r>
+      <w:r>
+        <w:t xml:space="preserve"> Für den Koordinator eine Schnittstelle um den initialen Mi-Wert sowie Nachbarn zu setzen. Gibt auf Anfrage den aktuellen Mi aus und  </w:t>
+      </w:r>
+      <w:proofErr w:type="gramStart"/>
+      <w:r>
+        <w:t>empfängt</w:t>
+      </w:r>
+      <w:proofErr w:type="gramEnd"/>
+      <w:r>
+        <w:t xml:space="preserve"> </w:t>
+      </w:r>
+      <w:proofErr w:type="spellStart"/>
+      <w:r>
+        <w:t>Voting</w:t>
+      </w:r>
+      <w:proofErr w:type="spellEnd"/>
+      <w:r>
+        <w:t xml:space="preserve">-Ergebnisse. Zusätzlich antwortet die Komponente auf Ping anfragen mit </w:t>
+      </w:r>
+      <w:proofErr w:type="spellStart"/>
+      <w:r>
+        <w:t>pong</w:t>
+      </w:r>
+      <w:proofErr w:type="spellEnd"/>
+      <w:r>
+        <w:t>.</w:t>
+      </w:r>
+    </w:p>
+    <w:p>
+      <w:pPr>
+        <w:pStyle w:val="berschrift3"/>
+      </w:pPr>
+      <w:r>
+        <w:t>3.3.3 Innensicht</w:t>
+      </w:r>
+    </w:p>
+    <w:p>
+      <w:r>
+        <w:t xml:space="preserve">Die Komponente besteht lediglich aus der </w:t>
+      </w:r>
+      <w:proofErr w:type="spellStart"/>
+      <w:r>
+        <w:t>ggT.erl</w:t>
+      </w:r>
+      <w:proofErr w:type="spellEnd"/>
+      <w:r>
+        <w:t xml:space="preserve"> und implementiert alle in der Außensicht angegebenen Schnittstellen/Services</w:t>
+      </w:r>
+    </w:p>
+    <w:p>
+      <w:pPr>
+        <w:pStyle w:val="berschrift3"/>
+      </w:pPr>
+      <w:r>
+        <w:t xml:space="preserve">3.3.4 </w:t>
+      </w:r>
+      <w:r>
+        <w:t>Entwurfsentscheidungen</w:t>
+      </w:r>
+    </w:p>
+    <w:p>
+      <w:r>
+        <w:t>Es wurde die Aufgabenstellung als Entw</w:t>
+      </w:r>
+      <w:r>
+        <w:t>urf</w:t>
+      </w:r>
+      <w:r>
+        <w:t>s</w:t>
+      </w:r>
+      <w:r>
+        <w:t>entscheidung berücksichtigt.</w:t>
+      </w:r>
+    </w:p>
+    <w:p>
+      <w:pPr>
+        <w:pStyle w:val="berschrift1"/>
+      </w:pPr>
+      <w:r>
+        <w:t>4 Klassenbeschreibung</w:t>
+      </w:r>
+    </w:p>
+    <w:p>
+      <w:pPr>
+        <w:pStyle w:val="berschrift2"/>
+      </w:pPr>
+      <w:proofErr w:type="spellStart"/>
+      <w:r>
+        <w:t>Koordinator.erl</w:t>
+      </w:r>
+      <w:proofErr w:type="spellEnd"/>
+    </w:p>
+    <w:p>
+      <w:pPr>
+        <w:pStyle w:val="berschrift3"/>
+      </w:pPr>
+      <w:proofErr w:type="spellStart"/>
+      <w:r>
+        <w:t>readConfig</w:t>
+      </w:r>
+      <w:proofErr w:type="spellEnd"/>
+      <w:r>
+        <w:t>(File)</w:t>
+      </w:r>
+    </w:p>
+    <w:p>
+      <w:pPr>
+        <w:pStyle w:val="berschrift4"/>
+      </w:pPr>
+      <w:r>
+        <w:t>Definition</w:t>
+      </w:r>
+    </w:p>
+    <w:p>
+      <w:r>
+        <w:t xml:space="preserve">Liest </w:t>
+      </w:r>
+      <w:r>
+        <w:t xml:space="preserve">Die benötigten steuernden Werte sind aus der Datei </w:t>
+      </w:r>
+      <w:proofErr w:type="spellStart"/>
+      <w:r>
+        <w:t>koordinator.cfg</w:t>
+      </w:r>
+      <w:proofErr w:type="spellEnd"/>
+    </w:p>
+    <w:p>
+      <w:pPr>
+        <w:pStyle w:val="berschrift4"/>
+      </w:pPr>
+      <w:proofErr w:type="spellStart"/>
+      <w:r>
+        <w:t>Precondition</w:t>
+      </w:r>
+      <w:proofErr w:type="spellEnd"/>
+    </w:p>
+    <w:p>
+      <w:proofErr w:type="spellStart"/>
+      <w:r>
+        <w:t>Config</w:t>
+      </w:r>
+      <w:proofErr w:type="spellEnd"/>
+      <w:r>
+        <w:t xml:space="preserve"> muss vorhanden sein</w:t>
+      </w:r>
+      <w:r>
+        <w:t>.</w:t>
+      </w:r>
+    </w:p>
+    <w:p>
+      <w:pPr>
+        <w:pStyle w:val="berschrift4"/>
+      </w:pPr>
+      <w:proofErr w:type="spellStart"/>
+      <w:r>
+        <w:t>Postcondition</w:t>
+      </w:r>
+      <w:proofErr w:type="spellEnd"/>
+    </w:p>
+    <w:p>
+      <w:r>
+        <w:t>Korrekt ausgelesene Konfiguration</w:t>
+      </w:r>
+      <w:r>
+        <w:t>.</w:t>
+      </w:r>
+    </w:p>
+    <w:p>
+      <w:pPr>
+        <w:pStyle w:val="berschrift4"/>
+      </w:pPr>
+      <w:r>
+        <w:t>Return</w:t>
+      </w:r>
+    </w:p>
+    <w:p>
+      <w:proofErr w:type="gramStart"/>
+      <w:r>
+        <w:t xml:space="preserve">{ </w:t>
+      </w:r>
+      <w:proofErr w:type="spellStart"/>
+      <w:r>
+        <w:t>nameservicenode</w:t>
+      </w:r>
+      <w:proofErr w:type="spellEnd"/>
+      <w:proofErr w:type="gramEnd"/>
+      <w:r>
+        <w:t xml:space="preserve">, </w:t>
+      </w:r>
+      <w:proofErr w:type="spellStart"/>
+      <w:r>
+        <w:t>nameservicename</w:t>
+      </w:r>
+      <w:proofErr w:type="spellEnd"/>
+      <w:r>
+        <w:t xml:space="preserve">, </w:t>
+      </w:r>
+      <w:proofErr w:type="spellStart"/>
+      <w:r>
+        <w:t>ggtprozessnummer</w:t>
+      </w:r>
+      <w:proofErr w:type="spellEnd"/>
+      <w:r>
+        <w:t xml:space="preserve">, </w:t>
+      </w:r>
+      <w:proofErr w:type="spellStart"/>
+      <w:r>
+        <w:t>arbeitszeit</w:t>
+      </w:r>
+      <w:proofErr w:type="spellEnd"/>
+      <w:r>
+        <w:t xml:space="preserve">, </w:t>
+      </w:r>
+      <w:proofErr w:type="spellStart"/>
+      <w:r>
+        <w:t>termzeit</w:t>
+      </w:r>
+      <w:proofErr w:type="spellEnd"/>
+      <w:r>
+        <w:t xml:space="preserve">, </w:t>
+      </w:r>
+      <w:proofErr w:type="spellStart"/>
+      <w:r>
+        <w:t>koordinatorname</w:t>
+      </w:r>
+      <w:proofErr w:type="spellEnd"/>
+      <w:r>
+        <w:t xml:space="preserve">, korrigieren, </w:t>
+      </w:r>
+      <w:proofErr w:type="spellStart"/>
+      <w:r>
+        <w:t>quote</w:t>
+      </w:r>
+      <w:proofErr w:type="spellEnd"/>
+      <w:r>
+        <w:t xml:space="preserve"> </w:t>
+      </w:r>
+      <w:r>
+        <w:t>}</w:t>
+      </w:r>
+    </w:p>
+    <w:p>
+      <w:pPr>
+        <w:pStyle w:val="berschrift3"/>
+      </w:pPr>
+      <w:proofErr w:type="spellStart"/>
+      <w:r>
+        <w:lastRenderedPageBreak/>
+        <w:t>loop</w:t>
+      </w:r>
+      <w:r>
+        <w:t>Initialize</w:t>
+      </w:r>
+      <w:proofErr w:type="spellEnd"/>
+      <w:r>
+        <w:t>()</w:t>
+      </w:r>
+    </w:p>
+    <w:p>
+      <w:pPr>
+        <w:pStyle w:val="berschrift4"/>
+      </w:pPr>
+      <w:r>
+        <w:t>Definition</w:t>
+      </w:r>
+    </w:p>
+    <w:p>
+      <w:r>
+        <w:t xml:space="preserve">In der </w:t>
+      </w:r>
+      <w:r>
+        <w:t>S</w:t>
+      </w:r>
+      <w:r>
+        <w:t>chleife</w:t>
+      </w:r>
+      <w:r>
+        <w:t xml:space="preserve"> für die Initialisierung</w:t>
+      </w:r>
+      <w:r>
+        <w:t xml:space="preserve"> wartet der Koordinator auf eingehende Anfragen von </w:t>
+      </w:r>
+      <w:proofErr w:type="spellStart"/>
+      <w:r>
+        <w:t>ggT</w:t>
+      </w:r>
+      <w:proofErr w:type="spellEnd"/>
+      <w:r>
+        <w:t>- oder Starter-Prozessen</w:t>
+      </w:r>
+      <w:r>
+        <w:t xml:space="preserve">, sowie Steuer-Kommandos vom </w:t>
+      </w:r>
+      <w:proofErr w:type="spellStart"/>
+      <w:r>
+        <w:t>koordinatorSteuerung.erl</w:t>
+      </w:r>
+      <w:proofErr w:type="spellEnd"/>
+      <w:r>
+        <w:t xml:space="preserve">. </w:t>
+      </w:r>
+      <w:r>
+        <w:t xml:space="preserve">Es </w:t>
+      </w:r>
+      <w:proofErr w:type="gramStart"/>
+      <w:r>
+        <w:t>werden</w:t>
+      </w:r>
+      <w:proofErr w:type="gramEnd"/>
+      <w:r>
+        <w:t xml:space="preserve"> ausschließlich Pakete aus der Initialisierungsphase bearbeitet.</w:t>
+      </w:r>
+    </w:p>
+    <w:p>
+      <w:r>
+        <w:t>Erhält der Koordinator</w:t>
+      </w:r>
+      <w:r>
+        <w:t xml:space="preserve"> eine Anfrage vom Starter-Prozess: {</w:t>
+      </w:r>
+      <w:proofErr w:type="spellStart"/>
+      <w:r>
+        <w:t>From</w:t>
+      </w:r>
+      <w:proofErr w:type="spellEnd"/>
+      <w:r>
+        <w:t>:</w:t>
+      </w:r>
+      <w:proofErr w:type="gramStart"/>
+      <w:r>
+        <w:t>,</w:t>
+      </w:r>
+      <w:proofErr w:type="spellStart"/>
+      <w:r>
+        <w:t>getsteeringval</w:t>
+      </w:r>
+      <w:proofErr w:type="spellEnd"/>
+      <w:proofErr w:type="gramEnd"/>
+      <w:r>
+        <w:t xml:space="preserve">}, so antwortet der Koordinator mit den zuvor aus der </w:t>
+      </w:r>
+      <w:proofErr w:type="spellStart"/>
+      <w:r>
+        <w:t>Co</w:t>
+      </w:r>
+      <w:r>
+        <w:t>n</w:t>
+      </w:r>
+      <w:r>
+        <w:t>fig</w:t>
+      </w:r>
+      <w:proofErr w:type="spellEnd"/>
+      <w:r>
+        <w:t xml:space="preserve"> geladenen werten: </w:t>
+      </w:r>
+      <w:r>
+        <w:t xml:space="preserve"> </w:t>
+      </w:r>
+      <w:r>
+        <w:t>{</w:t>
+      </w:r>
+      <w:r>
+        <w:t xml:space="preserve"> </w:t>
+      </w:r>
+      <w:proofErr w:type="spellStart"/>
+      <w:r>
+        <w:t>steeringval</w:t>
+      </w:r>
+      <w:proofErr w:type="spellEnd"/>
+      <w:r>
+        <w:t>,</w:t>
+      </w:r>
+      <w:r>
+        <w:t xml:space="preserve"> </w:t>
+      </w:r>
+      <w:proofErr w:type="spellStart"/>
+      <w:r>
+        <w:t>ArbeitsZeit</w:t>
+      </w:r>
+      <w:proofErr w:type="spellEnd"/>
+      <w:r>
+        <w:t>,</w:t>
+      </w:r>
+      <w:r>
+        <w:t xml:space="preserve"> </w:t>
+      </w:r>
+      <w:proofErr w:type="spellStart"/>
+      <w:r>
+        <w:t>TermZeit</w:t>
+      </w:r>
+      <w:proofErr w:type="spellEnd"/>
+      <w:r>
+        <w:t>,</w:t>
+      </w:r>
+      <w:r>
+        <w:t xml:space="preserve"> </w:t>
+      </w:r>
+      <w:proofErr w:type="spellStart"/>
+      <w:r>
+        <w:t>Quota</w:t>
+      </w:r>
+      <w:proofErr w:type="spellEnd"/>
+      <w:r>
+        <w:t>,</w:t>
+      </w:r>
+      <w:r>
+        <w:t xml:space="preserve"> </w:t>
+      </w:r>
+      <w:proofErr w:type="spellStart"/>
+      <w:r>
+        <w:t>GGTProzessnummer</w:t>
+      </w:r>
+      <w:proofErr w:type="spellEnd"/>
+      <w:r>
+        <w:t xml:space="preserve"> </w:t>
+      </w:r>
+      <w:r>
+        <w:t>}</w:t>
+      </w:r>
+    </w:p>
+    <w:p>
+      <w:r>
+        <w:t xml:space="preserve">Registriert dich ein </w:t>
+      </w:r>
+      <w:proofErr w:type="spellStart"/>
+      <w:r>
+        <w:t>ggT</w:t>
+      </w:r>
+      <w:proofErr w:type="spellEnd"/>
+      <w:r>
+        <w:t xml:space="preserve"> mit </w:t>
+      </w:r>
+      <w:r>
+        <w:t>{</w:t>
+      </w:r>
+      <w:proofErr w:type="spellStart"/>
+      <w:r>
+        <w:t>hello</w:t>
+      </w:r>
+      <w:proofErr w:type="gramStart"/>
+      <w:r>
+        <w:t>,Clientname</w:t>
+      </w:r>
+      <w:proofErr w:type="spellEnd"/>
+      <w:proofErr w:type="gramEnd"/>
+      <w:r>
+        <w:t>}</w:t>
+      </w:r>
+      <w:r>
+        <w:t xml:space="preserve">, so antwortet der Koordinator nicht, sondern merkt sich den </w:t>
+      </w:r>
+      <w:proofErr w:type="spellStart"/>
+      <w:r>
+        <w:t>ggT</w:t>
+      </w:r>
+      <w:proofErr w:type="spellEnd"/>
+      <w:r>
+        <w:t xml:space="preserve"> in einer Liste.</w:t>
+      </w:r>
+    </w:p>
+    <w:p>
+      <w:r>
+        <w:t>Bei dem</w:t>
+      </w:r>
+      <w:r>
+        <w:t xml:space="preserve"> Steuer-Kommando</w:t>
+      </w:r>
+      <w:r>
+        <w:t xml:space="preserve"> </w:t>
+      </w:r>
+      <w:proofErr w:type="spellStart"/>
+      <w:r>
+        <w:t>step</w:t>
+      </w:r>
+      <w:proofErr w:type="spellEnd"/>
+      <w:r>
+        <w:t xml:space="preserve"> beendet der Koordinator die Schleife und geht in den </w:t>
+      </w:r>
+      <w:proofErr w:type="spellStart"/>
+      <w:r>
+        <w:t>loopReady</w:t>
+      </w:r>
+      <w:proofErr w:type="spellEnd"/>
+      <w:r>
+        <w:t xml:space="preserve">() über. </w:t>
+      </w:r>
+      <w:proofErr w:type="spellStart"/>
+      <w:r>
+        <w:t>toggle</w:t>
+      </w:r>
+      <w:proofErr w:type="spellEnd"/>
+      <w:r>
+        <w:t xml:space="preserve"> Ändert das </w:t>
+      </w:r>
+      <w:proofErr w:type="spellStart"/>
+      <w:r>
+        <w:t>Flag</w:t>
+      </w:r>
+      <w:proofErr w:type="spellEnd"/>
+      <w:r>
+        <w:t xml:space="preserve"> zur Behandlung von zu niedrigen Mi E</w:t>
+      </w:r>
+      <w:r>
+        <w:t xml:space="preserve">rgebnissen. </w:t>
+      </w:r>
+    </w:p>
+    <w:p>
+      <w:pPr>
+        <w:pStyle w:val="berschrift4"/>
+      </w:pPr>
+      <w:proofErr w:type="spellStart"/>
+      <w:r>
+        <w:t>Precondition</w:t>
+      </w:r>
+      <w:proofErr w:type="spellEnd"/>
+    </w:p>
+    <w:p>
+      <w:r>
+        <w:t xml:space="preserve">Eine korrekt geladene </w:t>
+      </w:r>
+      <w:proofErr w:type="spellStart"/>
+      <w:r>
+        <w:t>Config</w:t>
+      </w:r>
+      <w:proofErr w:type="spellEnd"/>
+      <w:r>
+        <w:t>.</w:t>
+      </w:r>
+    </w:p>
+    <w:p>
+      <w:pPr>
+        <w:pStyle w:val="berschrift4"/>
+      </w:pPr>
+      <w:proofErr w:type="spellStart"/>
+      <w:r>
+        <w:t>Postcondition</w:t>
+      </w:r>
+      <w:proofErr w:type="spellEnd"/>
+    </w:p>
+    <w:p>
+      <w:r>
+        <w:t xml:space="preserve">Alle Starter wurden gestartet, alle </w:t>
+      </w:r>
+      <w:proofErr w:type="spellStart"/>
+      <w:r>
+        <w:t>ggTs</w:t>
+      </w:r>
+      <w:proofErr w:type="spellEnd"/>
+      <w:r>
+        <w:t xml:space="preserve"> haben sich beim Koordinator angemeldet (</w:t>
+      </w:r>
+      <w:proofErr w:type="spellStart"/>
+      <w:r>
+        <w:t>hello</w:t>
+      </w:r>
+      <w:proofErr w:type="spellEnd"/>
+      <w:r>
+        <w:t>).</w:t>
+      </w:r>
+    </w:p>
+    <w:p>
+      <w:pPr>
+        <w:pStyle w:val="berschrift4"/>
+      </w:pPr>
+      <w:r>
+        <w:t>Return</w:t>
+      </w:r>
+    </w:p>
+    <w:p>
+      <w:r>
+        <w:t xml:space="preserve">Die Liste aller teilnehmenden </w:t>
+      </w:r>
+      <w:proofErr w:type="spellStart"/>
+      <w:proofErr w:type="gramStart"/>
+      <w:r>
+        <w:t>ggT</w:t>
+      </w:r>
+      <w:proofErr w:type="spellEnd"/>
+      <w:r>
+        <w:t>-Prozessen</w:t>
+      </w:r>
+      <w:proofErr w:type="gramEnd"/>
+      <w:r>
+        <w:t>.</w:t>
+      </w:r>
+      <w:r>
+        <w:t xml:space="preserve"> </w:t>
+      </w:r>
+    </w:p>
+    <w:p>
+      <w:pPr>
+        <w:pStyle w:val="berschrift3"/>
+      </w:pPr>
+      <w:proofErr w:type="spellStart"/>
+      <w:r>
+        <w:t>loopReady</w:t>
+      </w:r>
+      <w:proofErr w:type="spellEnd"/>
+      <w:r>
+        <w:t>()</w:t>
+      </w:r>
+    </w:p>
+    <w:p>
+      <w:pPr>
+        <w:pStyle w:val="berschrift4"/>
+      </w:pPr>
+      <w:r>
+        <w:t>Definition</w:t>
+      </w:r>
+    </w:p>
+    <w:p>
+      <w:r>
+        <w:t xml:space="preserve">In der Schleife für den eigentlichen Bearbeitungsprozess wartet der Server auf </w:t>
+      </w:r>
+      <w:r>
+        <w:t xml:space="preserve">Mi-Aktualisierung der </w:t>
+      </w:r>
+      <w:proofErr w:type="spellStart"/>
+      <w:r>
+        <w:t>ggT</w:t>
+      </w:r>
+      <w:proofErr w:type="spellEnd"/>
+      <w:r>
+        <w:t>-Prozesse.</w:t>
+      </w:r>
+    </w:p>
+    <w:p>
+      <w:r>
+        <w:t xml:space="preserve">Aktualisiert ein </w:t>
+      </w:r>
+      <w:proofErr w:type="spellStart"/>
+      <w:r>
+        <w:t>ggT</w:t>
+      </w:r>
+      <w:proofErr w:type="spellEnd"/>
+      <w:r>
+        <w:t xml:space="preserve"> seinen Mi mit der Nachricht </w:t>
+      </w:r>
+      <w:r>
+        <w:t>{</w:t>
+      </w:r>
+      <w:proofErr w:type="spellStart"/>
+      <w:r>
+        <w:t>briefmi</w:t>
+      </w:r>
+      <w:proofErr w:type="spellEnd"/>
+      <w:proofErr w:type="gramStart"/>
+      <w:r>
+        <w:t>,{</w:t>
+      </w:r>
+      <w:proofErr w:type="spellStart"/>
+      <w:proofErr w:type="gramEnd"/>
+      <w:r>
+        <w:t>Clientname,CMi,CZeit</w:t>
+      </w:r>
+      <w:proofErr w:type="spellEnd"/>
+      <w:r>
+        <w:t>}}</w:t>
+      </w:r>
+      <w:r>
+        <w:t xml:space="preserve"> so aktualisiert der Koordinator seinen Eintrag für diesen </w:t>
+      </w:r>
+      <w:proofErr w:type="spellStart"/>
+      <w:r>
+        <w:t>ggT</w:t>
+      </w:r>
+      <w:proofErr w:type="spellEnd"/>
+      <w:r>
+        <w:t>-Prozess.</w:t>
+      </w:r>
+    </w:p>
+    <w:p>
+      <w:r>
+        <w:t xml:space="preserve">Ist eine Abstimmung unter den </w:t>
+      </w:r>
+      <w:proofErr w:type="spellStart"/>
+      <w:r>
+        <w:t>ggTs</w:t>
+      </w:r>
+      <w:proofErr w:type="spellEnd"/>
+      <w:r>
+        <w:t xml:space="preserve"> erfolgreich</w:t>
+      </w:r>
+      <w:r>
+        <w:t>, so erhält der Koordinator ein: {</w:t>
+      </w:r>
+      <w:proofErr w:type="spellStart"/>
+      <w:r>
+        <w:t>From</w:t>
+      </w:r>
+      <w:proofErr w:type="gramStart"/>
+      <w:r>
+        <w:t>,briefterm</w:t>
+      </w:r>
+      <w:proofErr w:type="spellEnd"/>
+      <w:proofErr w:type="gramEnd"/>
+      <w:r>
+        <w:t>,{</w:t>
+      </w:r>
+      <w:proofErr w:type="spellStart"/>
+      <w:r>
+        <w:t>Clientname,CMi,CZeit</w:t>
+      </w:r>
+      <w:proofErr w:type="spellEnd"/>
+      <w:r>
+        <w:t>}}</w:t>
+      </w:r>
+      <w:r>
+        <w:t>.</w:t>
+      </w:r>
+      <w:r>
+        <w:br/>
+      </w:r>
+      <w:r>
+        <w:t xml:space="preserve">Der Koordinator überprüft nun ob dieses </w:t>
+      </w:r>
+      <w:proofErr w:type="spellStart"/>
+      <w:r>
+        <w:t>CMi</w:t>
+      </w:r>
+      <w:proofErr w:type="spellEnd"/>
+      <w:r>
+        <w:t xml:space="preserve">, das kleinste Mi aller bekannten </w:t>
+      </w:r>
+      <w:proofErr w:type="spellStart"/>
+      <w:r>
+        <w:t>Mi‘s</w:t>
+      </w:r>
+      <w:proofErr w:type="spellEnd"/>
+      <w:r>
+        <w:t xml:space="preserve"> ist. Ist die </w:t>
+      </w:r>
+      <w:proofErr w:type="spellStart"/>
+      <w:r>
+        <w:t>CMi</w:t>
+      </w:r>
+      <w:proofErr w:type="spellEnd"/>
+      <w:r>
+        <w:t xml:space="preserve"> kleiner oder gleich, ist die Berechnung erfolgreich</w:t>
+      </w:r>
+      <w:r>
+        <w:t xml:space="preserve"> und der </w:t>
+      </w:r>
+      <w:proofErr w:type="spellStart"/>
+      <w:r>
+        <w:t>loop</w:t>
+      </w:r>
+      <w:proofErr w:type="spellEnd"/>
+      <w:r>
+        <w:t xml:space="preserve"> wird verlassen</w:t>
+      </w:r>
+      <w:r>
+        <w:t xml:space="preserve">. Ist die </w:t>
+      </w:r>
+      <w:proofErr w:type="spellStart"/>
+      <w:r>
+        <w:t>CMi</w:t>
+      </w:r>
+      <w:proofErr w:type="spellEnd"/>
+      <w:r>
+        <w:t xml:space="preserve"> größer als eine gespeicherte Mi, so ist wird je nach </w:t>
+      </w:r>
+      <w:proofErr w:type="spellStart"/>
+      <w:r>
+        <w:t>toggle-Flag</w:t>
+      </w:r>
+      <w:proofErr w:type="spellEnd"/>
+      <w:r>
+        <w:t xml:space="preserve"> entweder eine Fehlermeldung geloggt oder dem </w:t>
+      </w:r>
+      <w:proofErr w:type="spellStart"/>
+      <w:r>
+        <w:t>ggT</w:t>
+      </w:r>
+      <w:proofErr w:type="spellEnd"/>
+      <w:r>
+        <w:t xml:space="preserve">-Prozess wird ein </w:t>
+      </w:r>
+      <w:r>
+        <w:t>{</w:t>
+      </w:r>
+      <w:proofErr w:type="spellStart"/>
+      <w:r>
+        <w:t>sendy</w:t>
+      </w:r>
+      <w:proofErr w:type="gramStart"/>
+      <w:r>
+        <w:t>,Y</w:t>
+      </w:r>
+      <w:proofErr w:type="spellEnd"/>
+      <w:proofErr w:type="gramEnd"/>
+      <w:r>
+        <w:t>}</w:t>
+      </w:r>
+      <w:r>
+        <w:t xml:space="preserve"> gesendet. Wobei Y die kleinste bekannte Mi ist.</w:t>
+      </w:r>
+    </w:p>
+    <w:p>
+      <w:pPr>
+        <w:pStyle w:val="berschrift5"/>
+      </w:pPr>
+      <w:r>
+        <w:t>Das Steuerkommando</w:t>
+      </w:r>
+      <w:r>
+        <w:t>…</w:t>
+      </w:r>
+    </w:p>
+    <w:p>
+      <w:r>
+        <w:t xml:space="preserve"> </w:t>
+      </w:r>
+      <w:proofErr w:type="spellStart"/>
+      <w:r>
+        <w:t>reset</w:t>
+      </w:r>
+      <w:proofErr w:type="spellEnd"/>
+      <w:r>
+        <w:t xml:space="preserve"> sendet </w:t>
+      </w:r>
+      <w:proofErr w:type="spellStart"/>
+      <w:r>
+        <w:t>ann</w:t>
+      </w:r>
+      <w:proofErr w:type="spellEnd"/>
+      <w:r>
+        <w:t xml:space="preserve"> alle den kill Befehl und  beendet die Schleife und kehrt zurück zur </w:t>
+      </w:r>
+      <w:proofErr w:type="spellStart"/>
+      <w:r>
+        <w:t>loopInitialize</w:t>
+      </w:r>
+      <w:proofErr w:type="spellEnd"/>
+      <w:r>
+        <w:t xml:space="preserve">() </w:t>
+      </w:r>
+    </w:p>
+    <w:p>
+      <w:r>
+        <w:t>p</w:t>
+      </w:r>
+      <w:r>
+        <w:t xml:space="preserve">rompt: Geht durch die Liste aller angemeldeter </w:t>
+      </w:r>
+      <w:proofErr w:type="spellStart"/>
+      <w:r>
+        <w:t>ggT</w:t>
+      </w:r>
+      <w:proofErr w:type="spellEnd"/>
+      <w:r>
+        <w:t>-</w:t>
+      </w:r>
       <w:bookmarkStart w:id="0" w:name="_GoBack"/>
       <w:bookmarkEnd w:id="0"/>
-    </w:p>
-    <w:p>
-      <w:pPr>
-        <w:pStyle w:val="Listenabsatz"/>
-      </w:pPr>
-    </w:p>
-    <w:p/>
+      <w:r>
+        <w:t xml:space="preserve">Prozesse und fragt alle mit </w:t>
+      </w:r>
+      <w:r>
+        <w:t>{</w:t>
+      </w:r>
+      <w:proofErr w:type="spellStart"/>
+      <w:r>
+        <w:t>From</w:t>
+      </w:r>
+      <w:proofErr w:type="gramStart"/>
+      <w:r>
+        <w:t>,tellmi</w:t>
+      </w:r>
+      <w:proofErr w:type="spellEnd"/>
+      <w:proofErr w:type="gramEnd"/>
+      <w:r>
+        <w:t>}</w:t>
+      </w:r>
+      <w:r>
+        <w:t xml:space="preserve"> nach der aktuellen</w:t>
+      </w:r>
+      <w:r>
+        <w:t xml:space="preserve"> Mi; Antwort</w:t>
+      </w:r>
+      <w:r>
+        <w:t xml:space="preserve"> Form von: </w:t>
+      </w:r>
+      <w:r>
+        <w:t>{</w:t>
+      </w:r>
+      <w:proofErr w:type="spellStart"/>
+      <w:r>
+        <w:t>mi,Mi</w:t>
+      </w:r>
+      <w:proofErr w:type="spellEnd"/>
+      <w:r>
+        <w:t>}</w:t>
+      </w:r>
+      <w:r>
+        <w:t xml:space="preserve">. Die Antworten werden in das Log geschrieben. </w:t>
+      </w:r>
+    </w:p>
+    <w:p>
+      <w:proofErr w:type="spellStart"/>
+      <w:r>
+        <w:t>Nudge</w:t>
+      </w:r>
+      <w:proofErr w:type="spellEnd"/>
+      <w:r>
+        <w:t xml:space="preserve">: Geht durch die Liste aller registrierten </w:t>
+      </w:r>
+      <w:proofErr w:type="spellStart"/>
+      <w:r>
+        <w:t>ggT</w:t>
+      </w:r>
+      <w:proofErr w:type="spellEnd"/>
+      <w:r>
+        <w:t>-Prozesse und sendet ein Ping an diese: {</w:t>
+      </w:r>
+      <w:proofErr w:type="spellStart"/>
+      <w:r>
+        <w:t>From</w:t>
+      </w:r>
+      <w:proofErr w:type="gramStart"/>
+      <w:r>
+        <w:t>,pingGGT</w:t>
+      </w:r>
+      <w:proofErr w:type="spellEnd"/>
+      <w:proofErr w:type="gramEnd"/>
+      <w:r>
+        <w:t>}. Es wird geloggt von welchen eine/keine Antwort erhalten wurde (</w:t>
+      </w:r>
+      <w:r>
+        <w:t>{</w:t>
+      </w:r>
+      <w:proofErr w:type="spellStart"/>
+      <w:r>
+        <w:t>pongGGT</w:t>
+      </w:r>
+      <w:proofErr w:type="gramStart"/>
+      <w:r>
+        <w:t>,GGTname</w:t>
+      </w:r>
+      <w:proofErr w:type="spellEnd"/>
+      <w:proofErr w:type="gramEnd"/>
+      <w:r>
+        <w:t>}</w:t>
+      </w:r>
+      <w:r>
+        <w:t>)</w:t>
+      </w:r>
+    </w:p>
+    <w:p>
+      <w:r>
+        <w:lastRenderedPageBreak/>
+        <w:t>{</w:t>
+      </w:r>
+      <w:proofErr w:type="spellStart"/>
+      <w:r>
+        <w:t>calc</w:t>
+      </w:r>
+      <w:proofErr w:type="gramStart"/>
+      <w:r>
+        <w:t>,WggT</w:t>
+      </w:r>
+      <w:proofErr w:type="spellEnd"/>
+      <w:proofErr w:type="gramEnd"/>
+      <w:r>
+        <w:t>}</w:t>
+      </w:r>
+      <w:r>
+        <w:t xml:space="preserve"> : Erzeugt </w:t>
+      </w:r>
+      <w:proofErr w:type="spellStart"/>
+      <w:r>
+        <w:t>Mi‘s</w:t>
+      </w:r>
+      <w:proofErr w:type="spellEnd"/>
+      <w:r>
+        <w:t xml:space="preserve"> mittels </w:t>
+      </w:r>
+      <w:proofErr w:type="spellStart"/>
+      <w:r>
+        <w:t>werkzeug:bestimme_mis</w:t>
+      </w:r>
+      <w:proofErr w:type="spellEnd"/>
+      <w:r>
+        <w:t>/2</w:t>
+      </w:r>
+      <w:r>
+        <w:t xml:space="preserve"> und versendet sie an alle registrierten </w:t>
+      </w:r>
+      <w:proofErr w:type="spellStart"/>
+      <w:r>
+        <w:t>ggT</w:t>
+      </w:r>
+      <w:proofErr w:type="spellEnd"/>
+      <w:r>
+        <w:t xml:space="preserve">-Prozesse mittels </w:t>
+      </w:r>
+      <w:r>
+        <w:t>{</w:t>
+      </w:r>
+      <w:proofErr w:type="spellStart"/>
+      <w:r>
+        <w:t>setpm,MiNeu</w:t>
+      </w:r>
+      <w:proofErr w:type="spellEnd"/>
+      <w:r>
+        <w:t>}</w:t>
+      </w:r>
+    </w:p>
+    <w:p>
+      <w:r>
+        <w:t>kill: geht dur</w:t>
+      </w:r>
+      <w:r>
+        <w:t>ch</w:t>
+      </w:r>
+      <w:r>
+        <w:t xml:space="preserve"> die Liste aller registrierten </w:t>
+      </w:r>
+      <w:proofErr w:type="spellStart"/>
+      <w:r>
+        <w:t>ggT</w:t>
+      </w:r>
+      <w:proofErr w:type="spellEnd"/>
+      <w:r>
+        <w:t xml:space="preserve">-Prozesse und sendet ein kill. </w:t>
+      </w:r>
+      <w:r>
+        <w:t>Anschließend verlässt er die Schleife und beendet damit sich selber.</w:t>
+      </w:r>
+    </w:p>
     <w:sectPr>
       <w:pgSz w:w="11906" w:h="16838"/>
       <w:pgMar w:top="1417" w:right="1417" w:bottom="1134" w:left="1417" w:header="708" w:footer="708" w:gutter="0"/>
@@ -190,6 +1802,127 @@
 <file path=word/numbering.xml><?xml version="1.0" encoding="utf-8"?>
 <w:numbering xmlns:wpc="http://schemas.microsoft.com/office/word/2010/wordprocessingCanvas" xmlns:mc="http://schemas.openxmlformats.org/markup-compatibility/2006" xmlns:o="urn:schemas-microsoft-com:office:office" xmlns:r="http://schemas.openxmlformats.org/officeDocument/2006/relationships" xmlns:m="http://schemas.openxmlformats.org/officeDocument/2006/math" xmlns:v="urn:schemas-microsoft-com:vml" xmlns:wp14="http://schemas.microsoft.com/office/word/2010/wordprocessingDrawing" xmlns:wp="http://schemas.openxmlformats.org/drawingml/2006/wordprocessingDrawing" xmlns:w10="urn:schemas-microsoft-com:office:word" xmlns:w="http://schemas.openxmlformats.org/wordprocessingml/2006/main" xmlns:w14="http://schemas.microsoft.com/office/word/2010/wordml" xmlns:w15="http://schemas.microsoft.com/office/word/2012/wordml" xmlns:wpg="http://schemas.microsoft.com/office/word/2010/wordprocessingGroup" xmlns:wpi="http://schemas.microsoft.com/office/word/2010/wordprocessingInk" xmlns:wne="http://schemas.microsoft.com/office/word/2006/wordml" xmlns:wps="http://schemas.microsoft.com/office/word/2010/wordprocessingShape" mc:Ignorable="w14 w15 wp14">
   <w:abstractNum w:abstractNumId="0">
+    <w:nsid w:val="649564D0"/>
+    <w:multiLevelType w:val="multilevel"/>
+    <w:tmpl w:val="967229C0"/>
+    <w:lvl w:ilvl="0">
+      <w:start w:val="1"/>
+      <w:numFmt w:val="decimal"/>
+      <w:lvlText w:val="%1."/>
+      <w:lvlJc w:val="left"/>
+      <w:pPr>
+        <w:ind w:left="360" w:hanging="360"/>
+      </w:pPr>
+      <w:rPr>
+        <w:rFonts w:hint="default"/>
+      </w:rPr>
+    </w:lvl>
+    <w:lvl w:ilvl="1">
+      <w:start w:val="2"/>
+      <w:numFmt w:val="decimal"/>
+      <w:isLgl/>
+      <w:lvlText w:val="%1.%2"/>
+      <w:lvlJc w:val="left"/>
+      <w:pPr>
+        <w:ind w:left="1068" w:hanging="360"/>
+      </w:pPr>
+      <w:rPr>
+        <w:rFonts w:hint="default"/>
+      </w:rPr>
+    </w:lvl>
+    <w:lvl w:ilvl="2">
+      <w:start w:val="1"/>
+      <w:numFmt w:val="decimal"/>
+      <w:isLgl/>
+      <w:lvlText w:val="%1.%2.%3"/>
+      <w:lvlJc w:val="left"/>
+      <w:pPr>
+        <w:ind w:left="2136" w:hanging="720"/>
+      </w:pPr>
+      <w:rPr>
+        <w:rFonts w:hint="default"/>
+      </w:rPr>
+    </w:lvl>
+    <w:lvl w:ilvl="3">
+      <w:start w:val="1"/>
+      <w:numFmt w:val="decimal"/>
+      <w:isLgl/>
+      <w:lvlText w:val="%1.%2.%3.%4"/>
+      <w:lvlJc w:val="left"/>
+      <w:pPr>
+        <w:ind w:left="2844" w:hanging="720"/>
+      </w:pPr>
+      <w:rPr>
+        <w:rFonts w:hint="default"/>
+      </w:rPr>
+    </w:lvl>
+    <w:lvl w:ilvl="4">
+      <w:start w:val="1"/>
+      <w:numFmt w:val="decimal"/>
+      <w:isLgl/>
+      <w:lvlText w:val="%1.%2.%3.%4.%5"/>
+      <w:lvlJc w:val="left"/>
+      <w:pPr>
+        <w:ind w:left="3912" w:hanging="1080"/>
+      </w:pPr>
+      <w:rPr>
+        <w:rFonts w:hint="default"/>
+      </w:rPr>
+    </w:lvl>
+    <w:lvl w:ilvl="5">
+      <w:start w:val="1"/>
+      <w:numFmt w:val="decimal"/>
+      <w:isLgl/>
+      <w:lvlText w:val="%1.%2.%3.%4.%5.%6"/>
+      <w:lvlJc w:val="left"/>
+      <w:pPr>
+        <w:ind w:left="4620" w:hanging="1080"/>
+      </w:pPr>
+      <w:rPr>
+        <w:rFonts w:hint="default"/>
+      </w:rPr>
+    </w:lvl>
+    <w:lvl w:ilvl="6">
+      <w:start w:val="1"/>
+      <w:numFmt w:val="decimal"/>
+      <w:isLgl/>
+      <w:lvlText w:val="%1.%2.%3.%4.%5.%6.%7"/>
+      <w:lvlJc w:val="left"/>
+      <w:pPr>
+        <w:ind w:left="5688" w:hanging="1440"/>
+      </w:pPr>
+      <w:rPr>
+        <w:rFonts w:hint="default"/>
+      </w:rPr>
+    </w:lvl>
+    <w:lvl w:ilvl="7">
+      <w:start w:val="1"/>
+      <w:numFmt w:val="decimal"/>
+      <w:isLgl/>
+      <w:lvlText w:val="%1.%2.%3.%4.%5.%6.%7.%8"/>
+      <w:lvlJc w:val="left"/>
+      <w:pPr>
+        <w:ind w:left="6396" w:hanging="1440"/>
+      </w:pPr>
+      <w:rPr>
+        <w:rFonts w:hint="default"/>
+      </w:rPr>
+    </w:lvl>
+    <w:lvl w:ilvl="8">
+      <w:start w:val="1"/>
+      <w:numFmt w:val="decimal"/>
+      <w:isLgl/>
+      <w:lvlText w:val="%1.%2.%3.%4.%5.%6.%7.%8.%9"/>
+      <w:lvlJc w:val="left"/>
+      <w:pPr>
+        <w:ind w:left="7104" w:hanging="1440"/>
+      </w:pPr>
+      <w:rPr>
+        <w:rFonts w:hint="default"/>
+      </w:rPr>
+    </w:lvl>
+  </w:abstractNum>
+  <w:abstractNum w:abstractNumId="1">
     <w:nsid w:val="6DF05DBD"/>
     <w:multiLevelType w:val="hybridMultilevel"/>
     <w:tmpl w:val="D622638C"/>
@@ -278,11 +2011,11 @@
       </w:pPr>
     </w:lvl>
   </w:abstractNum>
-  <w:abstractNum w:abstractNumId="1">
+  <w:abstractNum w:abstractNumId="2">
     <w:nsid w:val="732F1176"/>
-    <w:multiLevelType w:val="hybridMultilevel"/>
-    <w:tmpl w:val="FF20F2A4"/>
-    <w:lvl w:ilvl="0" w:tplc="0407000F">
+    <w:multiLevelType w:val="multilevel"/>
+    <w:tmpl w:val="1F10F6D0"/>
+    <w:lvl w:ilvl="0">
       <w:start w:val="1"/>
       <w:numFmt w:val="decimal"/>
       <w:lvlText w:val="%1."/>
@@ -291,83 +2024,118 @@
         <w:ind w:left="720" w:hanging="360"/>
       </w:pPr>
     </w:lvl>
-    <w:lvl w:ilvl="1" w:tplc="04070019" w:tentative="1">
-      <w:start w:val="1"/>
-      <w:numFmt w:val="lowerLetter"/>
-      <w:lvlText w:val="%2."/>
-      <w:lvlJc w:val="left"/>
-      <w:pPr>
-        <w:ind w:left="1440" w:hanging="360"/>
-      </w:pPr>
-    </w:lvl>
-    <w:lvl w:ilvl="2" w:tplc="0407001B" w:tentative="1">
-      <w:start w:val="1"/>
-      <w:numFmt w:val="lowerRoman"/>
-      <w:lvlText w:val="%3."/>
-      <w:lvlJc w:val="right"/>
-      <w:pPr>
-        <w:ind w:left="2160" w:hanging="180"/>
-      </w:pPr>
-    </w:lvl>
-    <w:lvl w:ilvl="3" w:tplc="0407000F" w:tentative="1">
+    <w:lvl w:ilvl="1">
       <w:start w:val="1"/>
       <w:numFmt w:val="decimal"/>
-      <w:lvlText w:val="%4."/>
+      <w:isLgl/>
+      <w:lvlText w:val="%1.%2"/>
       <w:lvlJc w:val="left"/>
       <w:pPr>
-        <w:ind w:left="2880" w:hanging="360"/>
-      </w:pPr>
+        <w:ind w:left="720" w:hanging="360"/>
+      </w:pPr>
+      <w:rPr>
+        <w:rFonts w:hint="default"/>
+      </w:rPr>
     </w:lvl>
-    <w:lvl w:ilvl="4" w:tplc="04070019" w:tentative="1">
-      <w:start w:val="1"/>
-      <w:numFmt w:val="lowerLetter"/>
-      <w:lvlText w:val="%5."/>
-      <w:lvlJc w:val="left"/>
-      <w:pPr>
-        <w:ind w:left="3600" w:hanging="360"/>
-      </w:pPr>
-    </w:lvl>
-    <w:lvl w:ilvl="5" w:tplc="0407001B" w:tentative="1">
-      <w:start w:val="1"/>
-      <w:numFmt w:val="lowerRoman"/>
-      <w:lvlText w:val="%6."/>
-      <w:lvlJc w:val="right"/>
-      <w:pPr>
-        <w:ind w:left="4320" w:hanging="180"/>
-      </w:pPr>
-    </w:lvl>
-    <w:lvl w:ilvl="6" w:tplc="0407000F" w:tentative="1">
+    <w:lvl w:ilvl="2">
       <w:start w:val="1"/>
       <w:numFmt w:val="decimal"/>
-      <w:lvlText w:val="%7."/>
+      <w:isLgl/>
+      <w:lvlText w:val="%1.%2.%3"/>
       <w:lvlJc w:val="left"/>
       <w:pPr>
-        <w:ind w:left="5040" w:hanging="360"/>
-      </w:pPr>
+        <w:ind w:left="1080" w:hanging="720"/>
+      </w:pPr>
+      <w:rPr>
+        <w:rFonts w:hint="default"/>
+      </w:rPr>
     </w:lvl>
-    <w:lvl w:ilvl="7" w:tplc="04070019" w:tentative="1">
+    <w:lvl w:ilvl="3">
       <w:start w:val="1"/>
-      <w:numFmt w:val="lowerLetter"/>
-      <w:lvlText w:val="%8."/>
+      <w:numFmt w:val="decimal"/>
+      <w:isLgl/>
+      <w:lvlText w:val="%1.%2.%3.%4"/>
       <w:lvlJc w:val="left"/>
       <w:pPr>
-        <w:ind w:left="5760" w:hanging="360"/>
-      </w:pPr>
+        <w:ind w:left="1080" w:hanging="720"/>
+      </w:pPr>
+      <w:rPr>
+        <w:rFonts w:hint="default"/>
+      </w:rPr>
     </w:lvl>
-    <w:lvl w:ilvl="8" w:tplc="0407001B" w:tentative="1">
+    <w:lvl w:ilvl="4">
       <w:start w:val="1"/>
-      <w:numFmt w:val="lowerRoman"/>
-      <w:lvlText w:val="%9."/>
-      <w:lvlJc w:val="right"/>
-      <w:pPr>
-        <w:ind w:left="6480" w:hanging="180"/>
-      </w:pPr>
+      <w:numFmt w:val="decimal"/>
+      <w:isLgl/>
+      <w:lvlText w:val="%1.%2.%3.%4.%5"/>
+      <w:lvlJc w:val="left"/>
+      <w:pPr>
+        <w:ind w:left="1440" w:hanging="1080"/>
+      </w:pPr>
+      <w:rPr>
+        <w:rFonts w:hint="default"/>
+      </w:rPr>
+    </w:lvl>
+    <w:lvl w:ilvl="5">
+      <w:start w:val="1"/>
+      <w:numFmt w:val="decimal"/>
+      <w:isLgl/>
+      <w:lvlText w:val="%1.%2.%3.%4.%5.%6"/>
+      <w:lvlJc w:val="left"/>
+      <w:pPr>
+        <w:ind w:left="1440" w:hanging="1080"/>
+      </w:pPr>
+      <w:rPr>
+        <w:rFonts w:hint="default"/>
+      </w:rPr>
+    </w:lvl>
+    <w:lvl w:ilvl="6">
+      <w:start w:val="1"/>
+      <w:numFmt w:val="decimal"/>
+      <w:isLgl/>
+      <w:lvlText w:val="%1.%2.%3.%4.%5.%6.%7"/>
+      <w:lvlJc w:val="left"/>
+      <w:pPr>
+        <w:ind w:left="1800" w:hanging="1440"/>
+      </w:pPr>
+      <w:rPr>
+        <w:rFonts w:hint="default"/>
+      </w:rPr>
+    </w:lvl>
+    <w:lvl w:ilvl="7">
+      <w:start w:val="1"/>
+      <w:numFmt w:val="decimal"/>
+      <w:isLgl/>
+      <w:lvlText w:val="%1.%2.%3.%4.%5.%6.%7.%8"/>
+      <w:lvlJc w:val="left"/>
+      <w:pPr>
+        <w:ind w:left="1800" w:hanging="1440"/>
+      </w:pPr>
+      <w:rPr>
+        <w:rFonts w:hint="default"/>
+      </w:rPr>
+    </w:lvl>
+    <w:lvl w:ilvl="8">
+      <w:start w:val="1"/>
+      <w:numFmt w:val="decimal"/>
+      <w:isLgl/>
+      <w:lvlText w:val="%1.%2.%3.%4.%5.%6.%7.%8.%9"/>
+      <w:lvlJc w:val="left"/>
+      <w:pPr>
+        <w:ind w:left="1800" w:hanging="1440"/>
+      </w:pPr>
+      <w:rPr>
+        <w:rFonts w:hint="default"/>
+      </w:rPr>
     </w:lvl>
   </w:abstractNum>
   <w:num w:numId="1">
+    <w:abstractNumId w:val="2"/>
+  </w:num>
+  <w:num w:numId="2">
     <w:abstractNumId w:val="1"/>
   </w:num>
-  <w:num w:numId="2">
+  <w:num w:numId="3">
     <w:abstractNumId w:val="0"/>
   </w:num>
 </w:numbering>
@@ -792,6 +2560,134 @@
       <w:szCs w:val="32"/>
     </w:rPr>
   </w:style>
+  <w:style w:type="paragraph" w:styleId="berschrift2">
+    <w:name w:val="heading 2"/>
+    <w:basedOn w:val="Standard"/>
+    <w:next w:val="Standard"/>
+    <w:link w:val="berschrift2Zchn"/>
+    <w:uiPriority w:val="9"/>
+    <w:unhideWhenUsed/>
+    <w:qFormat/>
+    <w:rsid w:val="000B1B40"/>
+    <w:pPr>
+      <w:keepNext/>
+      <w:keepLines/>
+      <w:spacing w:before="40" w:after="0"/>
+      <w:outlineLvl w:val="1"/>
+    </w:pPr>
+    <w:rPr>
+      <w:rFonts w:asciiTheme="majorHAnsi" w:eastAsiaTheme="majorEastAsia" w:hAnsiTheme="majorHAnsi" w:cstheme="majorBidi"/>
+      <w:color w:val="2E74B5" w:themeColor="accent1" w:themeShade="BF"/>
+      <w:sz w:val="26"/>
+      <w:szCs w:val="26"/>
+    </w:rPr>
+  </w:style>
+  <w:style w:type="paragraph" w:styleId="berschrift3">
+    <w:name w:val="heading 3"/>
+    <w:basedOn w:val="Standard"/>
+    <w:next w:val="Standard"/>
+    <w:link w:val="berschrift3Zchn"/>
+    <w:uiPriority w:val="9"/>
+    <w:unhideWhenUsed/>
+    <w:qFormat/>
+    <w:rsid w:val="000B1B40"/>
+    <w:pPr>
+      <w:keepNext/>
+      <w:keepLines/>
+      <w:spacing w:before="40" w:after="0"/>
+      <w:outlineLvl w:val="2"/>
+    </w:pPr>
+    <w:rPr>
+      <w:rFonts w:asciiTheme="majorHAnsi" w:eastAsiaTheme="majorEastAsia" w:hAnsiTheme="majorHAnsi" w:cstheme="majorBidi"/>
+      <w:color w:val="1F4D78" w:themeColor="accent1" w:themeShade="7F"/>
+      <w:sz w:val="24"/>
+      <w:szCs w:val="24"/>
+    </w:rPr>
+  </w:style>
+  <w:style w:type="paragraph" w:styleId="berschrift4">
+    <w:name w:val="heading 4"/>
+    <w:basedOn w:val="Standard"/>
+    <w:next w:val="Standard"/>
+    <w:link w:val="berschrift4Zchn"/>
+    <w:uiPriority w:val="9"/>
+    <w:unhideWhenUsed/>
+    <w:qFormat/>
+    <w:rsid w:val="00153179"/>
+    <w:pPr>
+      <w:keepNext/>
+      <w:keepLines/>
+      <w:spacing w:before="40" w:after="0"/>
+      <w:outlineLvl w:val="3"/>
+    </w:pPr>
+    <w:rPr>
+      <w:rFonts w:asciiTheme="majorHAnsi" w:eastAsiaTheme="majorEastAsia" w:hAnsiTheme="majorHAnsi" w:cstheme="majorBidi"/>
+      <w:i/>
+      <w:iCs/>
+      <w:color w:val="2E74B5" w:themeColor="accent1" w:themeShade="BF"/>
+    </w:rPr>
+  </w:style>
+  <w:style w:type="paragraph" w:styleId="berschrift5">
+    <w:name w:val="heading 5"/>
+    <w:basedOn w:val="Standard"/>
+    <w:next w:val="Standard"/>
+    <w:link w:val="berschrift5Zchn"/>
+    <w:uiPriority w:val="9"/>
+    <w:unhideWhenUsed/>
+    <w:qFormat/>
+    <w:rsid w:val="00C44316"/>
+    <w:pPr>
+      <w:keepNext/>
+      <w:keepLines/>
+      <w:spacing w:before="40" w:after="0"/>
+      <w:outlineLvl w:val="4"/>
+    </w:pPr>
+    <w:rPr>
+      <w:rFonts w:asciiTheme="majorHAnsi" w:eastAsiaTheme="majorEastAsia" w:hAnsiTheme="majorHAnsi" w:cstheme="majorBidi"/>
+      <w:color w:val="2E74B5" w:themeColor="accent1" w:themeShade="BF"/>
+    </w:rPr>
+  </w:style>
+  <w:style w:type="paragraph" w:styleId="berschrift6">
+    <w:name w:val="heading 6"/>
+    <w:basedOn w:val="Standard"/>
+    <w:next w:val="Standard"/>
+    <w:link w:val="berschrift6Zchn"/>
+    <w:uiPriority w:val="9"/>
+    <w:unhideWhenUsed/>
+    <w:qFormat/>
+    <w:rsid w:val="00C44316"/>
+    <w:pPr>
+      <w:keepNext/>
+      <w:keepLines/>
+      <w:spacing w:before="40" w:after="0"/>
+      <w:outlineLvl w:val="5"/>
+    </w:pPr>
+    <w:rPr>
+      <w:rFonts w:asciiTheme="majorHAnsi" w:eastAsiaTheme="majorEastAsia" w:hAnsiTheme="majorHAnsi" w:cstheme="majorBidi"/>
+      <w:color w:val="1F4D78" w:themeColor="accent1" w:themeShade="7F"/>
+    </w:rPr>
+  </w:style>
+  <w:style w:type="paragraph" w:styleId="berschrift7">
+    <w:name w:val="heading 7"/>
+    <w:basedOn w:val="Standard"/>
+    <w:next w:val="Standard"/>
+    <w:link w:val="berschrift7Zchn"/>
+    <w:uiPriority w:val="9"/>
+    <w:unhideWhenUsed/>
+    <w:qFormat/>
+    <w:rsid w:val="00C44316"/>
+    <w:pPr>
+      <w:keepNext/>
+      <w:keepLines/>
+      <w:spacing w:before="40" w:after="0"/>
+      <w:outlineLvl w:val="6"/>
+    </w:pPr>
+    <w:rPr>
+      <w:rFonts w:asciiTheme="majorHAnsi" w:eastAsiaTheme="majorEastAsia" w:hAnsiTheme="majorHAnsi" w:cstheme="majorBidi"/>
+      <w:i/>
+      <w:iCs/>
+      <w:color w:val="1F4D78" w:themeColor="accent1" w:themeShade="7F"/>
+    </w:rPr>
+  </w:style>
   <w:style w:type="character" w:default="1" w:styleId="Absatz-Standardschriftart">
     <w:name w:val="Default Paragraph Font"/>
     <w:uiPriority w:val="1"/>
@@ -884,6 +2780,80 @@
       <w:rFonts w:eastAsiaTheme="minorEastAsia"/>
       <w:color w:val="5A5A5A" w:themeColor="text1" w:themeTint="A5"/>
       <w:spacing w:val="15"/>
+    </w:rPr>
+  </w:style>
+  <w:style w:type="character" w:customStyle="1" w:styleId="berschrift2Zchn">
+    <w:name w:val="Überschrift 2 Zchn"/>
+    <w:basedOn w:val="Absatz-Standardschriftart"/>
+    <w:link w:val="berschrift2"/>
+    <w:uiPriority w:val="9"/>
+    <w:rsid w:val="000B1B40"/>
+    <w:rPr>
+      <w:rFonts w:asciiTheme="majorHAnsi" w:eastAsiaTheme="majorEastAsia" w:hAnsiTheme="majorHAnsi" w:cstheme="majorBidi"/>
+      <w:color w:val="2E74B5" w:themeColor="accent1" w:themeShade="BF"/>
+      <w:sz w:val="26"/>
+      <w:szCs w:val="26"/>
+    </w:rPr>
+  </w:style>
+  <w:style w:type="character" w:customStyle="1" w:styleId="berschrift3Zchn">
+    <w:name w:val="Überschrift 3 Zchn"/>
+    <w:basedOn w:val="Absatz-Standardschriftart"/>
+    <w:link w:val="berschrift3"/>
+    <w:uiPriority w:val="9"/>
+    <w:rsid w:val="000B1B40"/>
+    <w:rPr>
+      <w:rFonts w:asciiTheme="majorHAnsi" w:eastAsiaTheme="majorEastAsia" w:hAnsiTheme="majorHAnsi" w:cstheme="majorBidi"/>
+      <w:color w:val="1F4D78" w:themeColor="accent1" w:themeShade="7F"/>
+      <w:sz w:val="24"/>
+      <w:szCs w:val="24"/>
+    </w:rPr>
+  </w:style>
+  <w:style w:type="character" w:customStyle="1" w:styleId="berschrift4Zchn">
+    <w:name w:val="Überschrift 4 Zchn"/>
+    <w:basedOn w:val="Absatz-Standardschriftart"/>
+    <w:link w:val="berschrift4"/>
+    <w:uiPriority w:val="9"/>
+    <w:rsid w:val="00153179"/>
+    <w:rPr>
+      <w:rFonts w:asciiTheme="majorHAnsi" w:eastAsiaTheme="majorEastAsia" w:hAnsiTheme="majorHAnsi" w:cstheme="majorBidi"/>
+      <w:i/>
+      <w:iCs/>
+      <w:color w:val="2E74B5" w:themeColor="accent1" w:themeShade="BF"/>
+    </w:rPr>
+  </w:style>
+  <w:style w:type="character" w:customStyle="1" w:styleId="berschrift5Zchn">
+    <w:name w:val="Überschrift 5 Zchn"/>
+    <w:basedOn w:val="Absatz-Standardschriftart"/>
+    <w:link w:val="berschrift5"/>
+    <w:uiPriority w:val="9"/>
+    <w:rsid w:val="00C44316"/>
+    <w:rPr>
+      <w:rFonts w:asciiTheme="majorHAnsi" w:eastAsiaTheme="majorEastAsia" w:hAnsiTheme="majorHAnsi" w:cstheme="majorBidi"/>
+      <w:color w:val="2E74B5" w:themeColor="accent1" w:themeShade="BF"/>
+    </w:rPr>
+  </w:style>
+  <w:style w:type="character" w:customStyle="1" w:styleId="berschrift6Zchn">
+    <w:name w:val="Überschrift 6 Zchn"/>
+    <w:basedOn w:val="Absatz-Standardschriftart"/>
+    <w:link w:val="berschrift6"/>
+    <w:uiPriority w:val="9"/>
+    <w:rsid w:val="00C44316"/>
+    <w:rPr>
+      <w:rFonts w:asciiTheme="majorHAnsi" w:eastAsiaTheme="majorEastAsia" w:hAnsiTheme="majorHAnsi" w:cstheme="majorBidi"/>
+      <w:color w:val="1F4D78" w:themeColor="accent1" w:themeShade="7F"/>
+    </w:rPr>
+  </w:style>
+  <w:style w:type="character" w:customStyle="1" w:styleId="berschrift7Zchn">
+    <w:name w:val="Überschrift 7 Zchn"/>
+    <w:basedOn w:val="Absatz-Standardschriftart"/>
+    <w:link w:val="berschrift7"/>
+    <w:uiPriority w:val="9"/>
+    <w:rsid w:val="00C44316"/>
+    <w:rPr>
+      <w:rFonts w:asciiTheme="majorHAnsi" w:eastAsiaTheme="majorEastAsia" w:hAnsiTheme="majorHAnsi" w:cstheme="majorBidi"/>
+      <w:i/>
+      <w:iCs/>
+      <w:color w:val="1F4D78" w:themeColor="accent1" w:themeShade="7F"/>
     </w:rPr>
   </w:style>
 </w:styles>

</xml_diff>

<commit_message>
Klassenbeschreibung bei Koordinator  ggT geändert
</commit_message>
<xml_diff>
--- a/Aufgabe 2/Entwurf.docx
+++ b/Aufgabe 2/Entwurf.docx
@@ -352,22 +352,7 @@
     </w:p>
     <w:p>
       <w:r>
-        <w:t>Der Koo</w:t>
-      </w:r>
-      <w:r>
-        <w:t>r</w:t>
-      </w:r>
-      <w:r>
-        <w:t>dinator lief</w:t>
-      </w:r>
-      <w:r>
-        <w:t>e</w:t>
-      </w:r>
-      <w:r>
-        <w:t>rt auf Anfrage Initialwerte für die GT-Prozesse</w:t>
-      </w:r>
-      <w:r>
-        <w:t xml:space="preserve">. Und liefert für </w:t>
+        <w:t xml:space="preserve">Der Koordinator liefert auf Anfrage Initialwerte für die GT-Prozesse. Und liefert für </w:t>
       </w:r>
       <w:proofErr w:type="spellStart"/>
       <w:r>
@@ -813,18 +798,12 @@
         <w:pStyle w:val="berschrift3"/>
       </w:pPr>
       <w:r>
-        <w:t xml:space="preserve">3.3.4 </w:t>
-      </w:r>
-      <w:r>
-        <w:t>Entwurfsentscheidungen</w:t>
-      </w:r>
-    </w:p>
-    <w:p>
-      <w:r>
-        <w:t>Es wurde die Aufgabenstellung als Entw</w:t>
-      </w:r>
-      <w:r>
-        <w:t>urf</w:t>
+        <w:t>3.3.4 Entwurfsentscheidungen</w:t>
+      </w:r>
+    </w:p>
+    <w:p>
+      <w:r>
+        <w:t>Es wurde die Aufgabenstellung als Entwurf</w:t>
       </w:r>
       <w:r>
         <w:t>s</w:t>
@@ -888,32 +867,70 @@
     <w:p>
       <w:pPr>
         <w:pStyle w:val="berschrift4"/>
-      </w:pPr>
-      <w:proofErr w:type="spellStart"/>
-      <w:r>
+        <w:rPr>
+          <w:lang w:val="en-US"/>
+        </w:rPr>
+      </w:pPr>
+      <w:r>
+        <w:rPr>
+          <w:lang w:val="en-US"/>
+        </w:rPr>
         <w:t>Precondition</w:t>
       </w:r>
-      <w:proofErr w:type="spellEnd"/>
-    </w:p>
-    <w:p>
-      <w:proofErr w:type="spellStart"/>
-      <w:r>
+    </w:p>
+    <w:p>
+      <w:pPr>
+        <w:rPr>
+          <w:lang w:val="en-US"/>
+        </w:rPr>
+      </w:pPr>
+      <w:proofErr w:type="spellStart"/>
+      <w:r>
+        <w:rPr>
+          <w:lang w:val="en-US"/>
+        </w:rPr>
         <w:t>Config</w:t>
       </w:r>
       <w:proofErr w:type="spellEnd"/>
       <w:r>
-        <w:t xml:space="preserve"> muss vorhanden sein</w:t>
-      </w:r>
-      <w:r>
+        <w:rPr>
+          <w:lang w:val="en-US"/>
+        </w:rPr>
+        <w:t xml:space="preserve"> muss </w:t>
+      </w:r>
+      <w:proofErr w:type="spellStart"/>
+      <w:r>
+        <w:rPr>
+          <w:lang w:val="en-US"/>
+        </w:rPr>
+        <w:t>vorhanden</w:t>
+      </w:r>
+      <w:proofErr w:type="spellEnd"/>
+      <w:r>
+        <w:rPr>
+          <w:lang w:val="en-US"/>
+        </w:rPr>
+        <w:t xml:space="preserve"> sein</w:t>
+      </w:r>
+      <w:r>
+        <w:rPr>
+          <w:lang w:val="en-US"/>
+        </w:rPr>
         <w:t>.</w:t>
       </w:r>
     </w:p>
     <w:p>
       <w:pPr>
         <w:pStyle w:val="berschrift4"/>
-      </w:pPr>
-      <w:proofErr w:type="spellStart"/>
-      <w:r>
+        <w:rPr>
+          <w:lang w:val="en-US"/>
+        </w:rPr>
+      </w:pPr>
+      <w:proofErr w:type="spellStart"/>
+      <w:r>
+        <w:rPr>
+          <w:lang w:val="en-US"/>
+        </w:rPr>
         <w:t>Postcondition</w:t>
       </w:r>
       <w:proofErr w:type="spellEnd"/>
@@ -1181,7 +1198,10 @@
     </w:p>
     <w:p>
       <w:r>
-        <w:t xml:space="preserve">Registriert dich ein </w:t>
+        <w:t>Registriert s</w:t>
+      </w:r>
+      <w:r>
+        <w:t xml:space="preserve">ich ein </w:t>
       </w:r>
       <w:proofErr w:type="spellStart"/>
       <w:r>
@@ -1216,406 +1236,406 @@
       </w:r>
       <w:proofErr w:type="spellEnd"/>
       <w:r>
-        <w:t xml:space="preserve"> in einer Liste.</w:t>
-      </w:r>
-    </w:p>
-    <w:p>
-      <w:r>
-        <w:t>Bei dem</w:t>
-      </w:r>
-      <w:r>
-        <w:t xml:space="preserve"> Steuer-Kommando</w:t>
-      </w:r>
-      <w:r>
-        <w:t xml:space="preserve"> </w:t>
-      </w:r>
-      <w:proofErr w:type="spellStart"/>
-      <w:r>
-        <w:t>step</w:t>
-      </w:r>
-      <w:proofErr w:type="spellEnd"/>
-      <w:r>
-        <w:t xml:space="preserve"> beendet der Koordinator die Schleife und geht in den </w:t>
-      </w:r>
-      <w:proofErr w:type="spellStart"/>
-      <w:r>
-        <w:t>loopReady</w:t>
-      </w:r>
-      <w:proofErr w:type="spellEnd"/>
-      <w:r>
-        <w:t xml:space="preserve">() über. </w:t>
-      </w:r>
-      <w:proofErr w:type="spellStart"/>
-      <w:r>
-        <w:t>toggle</w:t>
-      </w:r>
-      <w:proofErr w:type="spellEnd"/>
-      <w:r>
-        <w:t xml:space="preserve"> Ändert das </w:t>
-      </w:r>
-      <w:proofErr w:type="spellStart"/>
-      <w:r>
-        <w:t>Flag</w:t>
-      </w:r>
-      <w:proofErr w:type="spellEnd"/>
-      <w:r>
-        <w:t xml:space="preserve"> zur Behandlung von zu niedrigen Mi E</w:t>
-      </w:r>
-      <w:r>
-        <w:t xml:space="preserve">rgebnissen. </w:t>
-      </w:r>
-    </w:p>
-    <w:p>
-      <w:pPr>
-        <w:pStyle w:val="berschrift4"/>
-      </w:pPr>
-      <w:proofErr w:type="spellStart"/>
-      <w:r>
-        <w:t>Precondition</w:t>
-      </w:r>
-      <w:proofErr w:type="spellEnd"/>
-    </w:p>
-    <w:p>
-      <w:r>
-        <w:t xml:space="preserve">Eine korrekt geladene </w:t>
-      </w:r>
-      <w:proofErr w:type="spellStart"/>
-      <w:r>
-        <w:t>Config</w:t>
-      </w:r>
-      <w:proofErr w:type="spellEnd"/>
-      <w:r>
-        <w:t>.</w:t>
-      </w:r>
-    </w:p>
-    <w:p>
-      <w:pPr>
-        <w:pStyle w:val="berschrift4"/>
-      </w:pPr>
-      <w:proofErr w:type="spellStart"/>
-      <w:r>
-        <w:t>Postcondition</w:t>
-      </w:r>
-      <w:proofErr w:type="spellEnd"/>
-    </w:p>
-    <w:p>
-      <w:r>
-        <w:t xml:space="preserve">Alle Starter wurden gestartet, alle </w:t>
-      </w:r>
-      <w:proofErr w:type="spellStart"/>
-      <w:r>
-        <w:t>ggTs</w:t>
-      </w:r>
-      <w:proofErr w:type="spellEnd"/>
-      <w:r>
-        <w:t xml:space="preserve"> haben sich beim Koordinator angemeldet (</w:t>
-      </w:r>
-      <w:proofErr w:type="spellStart"/>
-      <w:r>
-        <w:t>hello</w:t>
-      </w:r>
-      <w:proofErr w:type="spellEnd"/>
-      <w:r>
-        <w:t>).</w:t>
-      </w:r>
-    </w:p>
-    <w:p>
-      <w:pPr>
-        <w:pStyle w:val="berschrift4"/>
-      </w:pPr>
-      <w:r>
-        <w:t>Return</w:t>
-      </w:r>
-    </w:p>
-    <w:p>
-      <w:r>
-        <w:t xml:space="preserve">Die Liste aller teilnehmenden </w:t>
-      </w:r>
-      <w:proofErr w:type="spellStart"/>
-      <w:proofErr w:type="gramStart"/>
-      <w:r>
-        <w:t>ggT</w:t>
-      </w:r>
-      <w:proofErr w:type="spellEnd"/>
-      <w:r>
-        <w:t>-Prozessen</w:t>
-      </w:r>
-      <w:proofErr w:type="gramEnd"/>
-      <w:r>
-        <w:t>.</w:t>
-      </w:r>
-      <w:r>
-        <w:t xml:space="preserve"> </w:t>
-      </w:r>
-    </w:p>
-    <w:p>
-      <w:pPr>
-        <w:pStyle w:val="berschrift3"/>
-      </w:pPr>
-      <w:proofErr w:type="spellStart"/>
-      <w:r>
-        <w:t>loopReady</w:t>
-      </w:r>
-      <w:proofErr w:type="spellEnd"/>
-      <w:r>
-        <w:t>()</w:t>
-      </w:r>
-    </w:p>
-    <w:p>
-      <w:pPr>
-        <w:pStyle w:val="berschrift4"/>
-      </w:pPr>
-      <w:r>
-        <w:t>Definition</w:t>
-      </w:r>
-    </w:p>
-    <w:p>
-      <w:r>
-        <w:t xml:space="preserve">In der Schleife für den eigentlichen Bearbeitungsprozess wartet der Server auf </w:t>
-      </w:r>
-      <w:r>
-        <w:t xml:space="preserve">Mi-Aktualisierung der </w:t>
-      </w:r>
-      <w:proofErr w:type="spellStart"/>
-      <w:r>
-        <w:t>ggT</w:t>
-      </w:r>
-      <w:proofErr w:type="spellEnd"/>
-      <w:r>
-        <w:t>-Prozesse.</w:t>
-      </w:r>
-    </w:p>
-    <w:p>
-      <w:r>
-        <w:t xml:space="preserve">Aktualisiert ein </w:t>
-      </w:r>
-      <w:proofErr w:type="spellStart"/>
-      <w:r>
-        <w:t>ggT</w:t>
-      </w:r>
-      <w:proofErr w:type="spellEnd"/>
-      <w:r>
-        <w:t xml:space="preserve"> seinen Mi mit der Nachricht </w:t>
-      </w:r>
-      <w:r>
-        <w:t>{</w:t>
-      </w:r>
-      <w:proofErr w:type="spellStart"/>
-      <w:r>
-        <w:t>briefmi</w:t>
-      </w:r>
-      <w:proofErr w:type="spellEnd"/>
-      <w:proofErr w:type="gramStart"/>
-      <w:r>
-        <w:t>,{</w:t>
-      </w:r>
-      <w:proofErr w:type="spellStart"/>
-      <w:proofErr w:type="gramEnd"/>
-      <w:r>
-        <w:t>Clientname,CMi,CZeit</w:t>
-      </w:r>
-      <w:proofErr w:type="spellEnd"/>
-      <w:r>
-        <w:t>}}</w:t>
-      </w:r>
-      <w:r>
-        <w:t xml:space="preserve"> so aktualisiert der Koordinator seinen Eintrag für diesen </w:t>
-      </w:r>
-      <w:proofErr w:type="spellStart"/>
-      <w:r>
-        <w:t>ggT</w:t>
-      </w:r>
-      <w:proofErr w:type="spellEnd"/>
-      <w:r>
-        <w:t>-Prozess.</w:t>
-      </w:r>
-    </w:p>
-    <w:p>
-      <w:r>
-        <w:t xml:space="preserve">Ist eine Abstimmung unter den </w:t>
-      </w:r>
-      <w:proofErr w:type="spellStart"/>
-      <w:r>
-        <w:t>ggTs</w:t>
-      </w:r>
-      <w:proofErr w:type="spellEnd"/>
-      <w:r>
-        <w:t xml:space="preserve"> erfolgreich</w:t>
-      </w:r>
-      <w:r>
-        <w:t>, so erhält der Koordinator ein: {</w:t>
-      </w:r>
-      <w:proofErr w:type="spellStart"/>
-      <w:r>
-        <w:t>From</w:t>
-      </w:r>
-      <w:proofErr w:type="gramStart"/>
-      <w:r>
-        <w:t>,briefterm</w:t>
-      </w:r>
-      <w:proofErr w:type="spellEnd"/>
-      <w:proofErr w:type="gramEnd"/>
-      <w:r>
-        <w:t>,{</w:t>
-      </w:r>
-      <w:proofErr w:type="spellStart"/>
-      <w:r>
-        <w:t>Clientname,CMi,CZeit</w:t>
-      </w:r>
-      <w:proofErr w:type="spellEnd"/>
-      <w:r>
-        <w:t>}}</w:t>
-      </w:r>
-      <w:r>
-        <w:t>.</w:t>
-      </w:r>
-      <w:r>
-        <w:br/>
-      </w:r>
-      <w:r>
-        <w:t xml:space="preserve">Der Koordinator überprüft nun ob dieses </w:t>
-      </w:r>
-      <w:proofErr w:type="spellStart"/>
-      <w:r>
-        <w:t>CMi</w:t>
-      </w:r>
-      <w:proofErr w:type="spellEnd"/>
-      <w:r>
-        <w:t xml:space="preserve">, das kleinste Mi aller bekannten </w:t>
-      </w:r>
-      <w:proofErr w:type="spellStart"/>
-      <w:r>
-        <w:t>Mi‘s</w:t>
-      </w:r>
-      <w:proofErr w:type="spellEnd"/>
-      <w:r>
-        <w:t xml:space="preserve"> ist. Ist die </w:t>
-      </w:r>
-      <w:proofErr w:type="spellStart"/>
-      <w:r>
-        <w:t>CMi</w:t>
-      </w:r>
-      <w:proofErr w:type="spellEnd"/>
-      <w:r>
-        <w:t xml:space="preserve"> kleiner oder gleich, ist die Berechnung erfolgreich</w:t>
-      </w:r>
-      <w:r>
-        <w:t xml:space="preserve"> und der </w:t>
-      </w:r>
-      <w:proofErr w:type="spellStart"/>
-      <w:r>
-        <w:t>loop</w:t>
-      </w:r>
-      <w:proofErr w:type="spellEnd"/>
-      <w:r>
-        <w:t xml:space="preserve"> wird verlassen</w:t>
-      </w:r>
-      <w:r>
-        <w:t xml:space="preserve">. Ist die </w:t>
-      </w:r>
-      <w:proofErr w:type="spellStart"/>
-      <w:r>
-        <w:t>CMi</w:t>
-      </w:r>
-      <w:proofErr w:type="spellEnd"/>
-      <w:r>
-        <w:t xml:space="preserve"> größer als eine gespeicherte Mi, so ist wird je nach </w:t>
-      </w:r>
-      <w:proofErr w:type="spellStart"/>
-      <w:r>
-        <w:t>toggle-Flag</w:t>
-      </w:r>
-      <w:proofErr w:type="spellEnd"/>
-      <w:r>
-        <w:t xml:space="preserve"> entweder eine Fehlermeldung geloggt oder dem </w:t>
-      </w:r>
-      <w:proofErr w:type="spellStart"/>
-      <w:r>
-        <w:t>ggT</w:t>
-      </w:r>
-      <w:proofErr w:type="spellEnd"/>
-      <w:r>
-        <w:t xml:space="preserve">-Prozess wird ein </w:t>
-      </w:r>
-      <w:r>
-        <w:t>{</w:t>
-      </w:r>
-      <w:proofErr w:type="spellStart"/>
-      <w:r>
-        <w:t>sendy</w:t>
-      </w:r>
-      <w:proofErr w:type="gramStart"/>
-      <w:r>
-        <w:t>,Y</w:t>
-      </w:r>
-      <w:proofErr w:type="spellEnd"/>
-      <w:proofErr w:type="gramEnd"/>
-      <w:r>
-        <w:t>}</w:t>
-      </w:r>
-      <w:r>
-        <w:t xml:space="preserve"> gesendet. Wobei Y die kleinste bekannte Mi ist.</w:t>
-      </w:r>
-    </w:p>
-    <w:p>
-      <w:pPr>
-        <w:pStyle w:val="berschrift5"/>
-      </w:pPr>
-      <w:r>
-        <w:t>Das Steuerkommando</w:t>
-      </w:r>
-      <w:r>
-        <w:t>…</w:t>
-      </w:r>
-    </w:p>
-    <w:p>
-      <w:r>
-        <w:t xml:space="preserve"> </w:t>
-      </w:r>
-      <w:proofErr w:type="spellStart"/>
-      <w:r>
-        <w:t>reset</w:t>
-      </w:r>
-      <w:proofErr w:type="spellEnd"/>
-      <w:r>
-        <w:t xml:space="preserve"> sendet </w:t>
-      </w:r>
-      <w:proofErr w:type="spellStart"/>
-      <w:r>
-        <w:t>ann</w:t>
-      </w:r>
-      <w:proofErr w:type="spellEnd"/>
-      <w:r>
-        <w:t xml:space="preserve"> alle den kill Befehl und  beendet die Schleife und kehrt zurück zur </w:t>
-      </w:r>
-      <w:proofErr w:type="spellStart"/>
-      <w:r>
-        <w:t>loopInitialize</w:t>
-      </w:r>
-      <w:proofErr w:type="spellEnd"/>
-      <w:r>
-        <w:t xml:space="preserve">() </w:t>
-      </w:r>
-    </w:p>
-    <w:p>
-      <w:r>
-        <w:t>p</w:t>
-      </w:r>
-      <w:r>
-        <w:t xml:space="preserve">rompt: Geht durch die Liste aller angemeldeter </w:t>
-      </w:r>
-      <w:proofErr w:type="spellStart"/>
-      <w:r>
-        <w:t>ggT</w:t>
-      </w:r>
-      <w:proofErr w:type="spellEnd"/>
-      <w:r>
-        <w:t>-</w:t>
+        <w:t xml:space="preserve"> in einer Liste</w:t>
+      </w:r>
+      <w:r>
+        <w:t xml:space="preserve"> und erfragt bei dem Namensdienst die Kontaktdaten. </w:t>
       </w:r>
       <w:bookmarkStart w:id="0" w:name="_GoBack"/>
       <w:bookmarkEnd w:id="0"/>
-      <w:r>
-        <w:t xml:space="preserve">Prozesse und fragt alle mit </w:t>
+    </w:p>
+    <w:p>
+      <w:r>
+        <w:t>Bei dem</w:t>
+      </w:r>
+      <w:r>
+        <w:t xml:space="preserve"> Steuer-Kommando</w:t>
+      </w:r>
+      <w:r>
+        <w:t xml:space="preserve"> </w:t>
+      </w:r>
+      <w:proofErr w:type="spellStart"/>
+      <w:r>
+        <w:t>step</w:t>
+      </w:r>
+      <w:proofErr w:type="spellEnd"/>
+      <w:r>
+        <w:t xml:space="preserve"> beendet der Koordinator die Schleife und geht in den </w:t>
+      </w:r>
+      <w:proofErr w:type="spellStart"/>
+      <w:r>
+        <w:t>loopReady</w:t>
+      </w:r>
+      <w:proofErr w:type="spellEnd"/>
+      <w:r>
+        <w:t xml:space="preserve">() über. </w:t>
+      </w:r>
+      <w:proofErr w:type="spellStart"/>
+      <w:r>
+        <w:t>toggle</w:t>
+      </w:r>
+      <w:proofErr w:type="spellEnd"/>
+      <w:r>
+        <w:t xml:space="preserve"> Ändert das </w:t>
+      </w:r>
+      <w:proofErr w:type="spellStart"/>
+      <w:r>
+        <w:t>Flag</w:t>
+      </w:r>
+      <w:proofErr w:type="spellEnd"/>
+      <w:r>
+        <w:t xml:space="preserve"> zur Behandlung von zu niedrigen Mi E</w:t>
+      </w:r>
+      <w:r>
+        <w:t xml:space="preserve">rgebnissen. </w:t>
+      </w:r>
+    </w:p>
+    <w:p>
+      <w:pPr>
+        <w:pStyle w:val="berschrift4"/>
+      </w:pPr>
+      <w:proofErr w:type="spellStart"/>
+      <w:r>
+        <w:t>Precondition</w:t>
+      </w:r>
+      <w:proofErr w:type="spellEnd"/>
+    </w:p>
+    <w:p>
+      <w:r>
+        <w:t xml:space="preserve">Eine korrekt geladene </w:t>
+      </w:r>
+      <w:proofErr w:type="spellStart"/>
+      <w:r>
+        <w:t>Config</w:t>
+      </w:r>
+      <w:proofErr w:type="spellEnd"/>
+      <w:r>
+        <w:t>.</w:t>
+      </w:r>
+    </w:p>
+    <w:p>
+      <w:pPr>
+        <w:pStyle w:val="berschrift4"/>
+      </w:pPr>
+      <w:proofErr w:type="spellStart"/>
+      <w:r>
+        <w:t>Postcondition</w:t>
+      </w:r>
+      <w:proofErr w:type="spellEnd"/>
+    </w:p>
+    <w:p>
+      <w:r>
+        <w:t xml:space="preserve">Alle Starter wurden gestartet, alle </w:t>
+      </w:r>
+      <w:proofErr w:type="spellStart"/>
+      <w:r>
+        <w:t>ggTs</w:t>
+      </w:r>
+      <w:proofErr w:type="spellEnd"/>
+      <w:r>
+        <w:t xml:space="preserve"> haben sich beim Koordinator angemeldet (</w:t>
+      </w:r>
+      <w:proofErr w:type="spellStart"/>
+      <w:r>
+        <w:t>hello</w:t>
+      </w:r>
+      <w:proofErr w:type="spellEnd"/>
+      <w:r>
+        <w:t>).</w:t>
+      </w:r>
+    </w:p>
+    <w:p>
+      <w:pPr>
+        <w:pStyle w:val="berschrift4"/>
+      </w:pPr>
+      <w:r>
+        <w:t>Return</w:t>
+      </w:r>
+    </w:p>
+    <w:p>
+      <w:r>
+        <w:t xml:space="preserve">Die Liste aller teilnehmenden </w:t>
+      </w:r>
+      <w:proofErr w:type="spellStart"/>
+      <w:proofErr w:type="gramStart"/>
+      <w:r>
+        <w:t>ggT</w:t>
+      </w:r>
+      <w:proofErr w:type="spellEnd"/>
+      <w:r>
+        <w:t>-Prozessen</w:t>
+      </w:r>
+      <w:proofErr w:type="gramEnd"/>
+      <w:r>
+        <w:t>.</w:t>
+      </w:r>
+      <w:r>
+        <w:t xml:space="preserve"> </w:t>
+      </w:r>
+    </w:p>
+    <w:p>
+      <w:pPr>
+        <w:pStyle w:val="berschrift3"/>
+      </w:pPr>
+      <w:proofErr w:type="spellStart"/>
+      <w:r>
+        <w:t>loopReady</w:t>
+      </w:r>
+      <w:proofErr w:type="spellEnd"/>
+      <w:r>
+        <w:t>()</w:t>
+      </w:r>
+    </w:p>
+    <w:p>
+      <w:pPr>
+        <w:pStyle w:val="berschrift4"/>
+      </w:pPr>
+      <w:r>
+        <w:t>Definition</w:t>
+      </w:r>
+    </w:p>
+    <w:p>
+      <w:r>
+        <w:t xml:space="preserve">In der Schleife für den eigentlichen Bearbeitungsprozess wartet der Server auf </w:t>
+      </w:r>
+      <w:r>
+        <w:t xml:space="preserve">Mi-Aktualisierung der </w:t>
+      </w:r>
+      <w:proofErr w:type="spellStart"/>
+      <w:r>
+        <w:t>ggT</w:t>
+      </w:r>
+      <w:proofErr w:type="spellEnd"/>
+      <w:r>
+        <w:t>-Prozesse.</w:t>
+      </w:r>
+    </w:p>
+    <w:p>
+      <w:r>
+        <w:t xml:space="preserve">Aktualisiert ein </w:t>
+      </w:r>
+      <w:proofErr w:type="spellStart"/>
+      <w:r>
+        <w:t>ggT</w:t>
+      </w:r>
+      <w:proofErr w:type="spellEnd"/>
+      <w:r>
+        <w:t xml:space="preserve"> seinen Mi mit der Nachricht </w:t>
+      </w:r>
+      <w:r>
+        <w:t>{</w:t>
+      </w:r>
+      <w:proofErr w:type="spellStart"/>
+      <w:r>
+        <w:t>briefmi</w:t>
+      </w:r>
+      <w:proofErr w:type="spellEnd"/>
+      <w:proofErr w:type="gramStart"/>
+      <w:r>
+        <w:t>,{</w:t>
+      </w:r>
+      <w:proofErr w:type="spellStart"/>
+      <w:proofErr w:type="gramEnd"/>
+      <w:r>
+        <w:t>Clientname,CMi,CZeit</w:t>
+      </w:r>
+      <w:proofErr w:type="spellEnd"/>
+      <w:r>
+        <w:t>}}</w:t>
+      </w:r>
+      <w:r>
+        <w:t xml:space="preserve"> so aktualisiert der Koordinator seinen Eintrag für diesen </w:t>
+      </w:r>
+      <w:proofErr w:type="spellStart"/>
+      <w:r>
+        <w:t>ggT</w:t>
+      </w:r>
+      <w:proofErr w:type="spellEnd"/>
+      <w:r>
+        <w:t>-Prozess.</w:t>
+      </w:r>
+    </w:p>
+    <w:p>
+      <w:r>
+        <w:t xml:space="preserve">Ist eine Abstimmung unter den </w:t>
+      </w:r>
+      <w:proofErr w:type="spellStart"/>
+      <w:r>
+        <w:t>ggTs</w:t>
+      </w:r>
+      <w:proofErr w:type="spellEnd"/>
+      <w:r>
+        <w:t xml:space="preserve"> erfolgreich</w:t>
+      </w:r>
+      <w:r>
+        <w:t>, so erhält der Koordinator ein: {</w:t>
+      </w:r>
+      <w:proofErr w:type="spellStart"/>
+      <w:r>
+        <w:t>From</w:t>
+      </w:r>
+      <w:proofErr w:type="gramStart"/>
+      <w:r>
+        <w:t>,briefterm</w:t>
+      </w:r>
+      <w:proofErr w:type="spellEnd"/>
+      <w:proofErr w:type="gramEnd"/>
+      <w:r>
+        <w:t>,{</w:t>
+      </w:r>
+      <w:proofErr w:type="spellStart"/>
+      <w:r>
+        <w:t>Clientname,CMi,CZeit</w:t>
+      </w:r>
+      <w:proofErr w:type="spellEnd"/>
+      <w:r>
+        <w:t>}}</w:t>
+      </w:r>
+      <w:r>
+        <w:t>.</w:t>
+      </w:r>
+      <w:r>
+        <w:br/>
+      </w:r>
+      <w:r>
+        <w:t xml:space="preserve">Der Koordinator überprüft nun ob dieses </w:t>
+      </w:r>
+      <w:proofErr w:type="spellStart"/>
+      <w:r>
+        <w:t>CMi</w:t>
+      </w:r>
+      <w:proofErr w:type="spellEnd"/>
+      <w:r>
+        <w:t xml:space="preserve">, das kleinste Mi aller bekannten </w:t>
+      </w:r>
+      <w:proofErr w:type="spellStart"/>
+      <w:r>
+        <w:t>Mi‘s</w:t>
+      </w:r>
+      <w:proofErr w:type="spellEnd"/>
+      <w:r>
+        <w:t xml:space="preserve"> ist. Ist die </w:t>
+      </w:r>
+      <w:proofErr w:type="spellStart"/>
+      <w:r>
+        <w:t>CMi</w:t>
+      </w:r>
+      <w:proofErr w:type="spellEnd"/>
+      <w:r>
+        <w:t xml:space="preserve"> kleiner oder gleich, ist die Berechnung erfolgreich</w:t>
+      </w:r>
+      <w:r>
+        <w:t xml:space="preserve"> und der </w:t>
+      </w:r>
+      <w:proofErr w:type="spellStart"/>
+      <w:r>
+        <w:t>loop</w:t>
+      </w:r>
+      <w:proofErr w:type="spellEnd"/>
+      <w:r>
+        <w:t xml:space="preserve"> wird verlassen</w:t>
+      </w:r>
+      <w:r>
+        <w:t xml:space="preserve">. Ist die </w:t>
+      </w:r>
+      <w:proofErr w:type="spellStart"/>
+      <w:r>
+        <w:t>CMi</w:t>
+      </w:r>
+      <w:proofErr w:type="spellEnd"/>
+      <w:r>
+        <w:t xml:space="preserve"> größer als eine gespeicherte Mi, so ist wird je nach </w:t>
+      </w:r>
+      <w:proofErr w:type="spellStart"/>
+      <w:r>
+        <w:t>toggle-Flag</w:t>
+      </w:r>
+      <w:proofErr w:type="spellEnd"/>
+      <w:r>
+        <w:t xml:space="preserve"> entweder eine Fehlermeldung geloggt oder dem </w:t>
+      </w:r>
+      <w:proofErr w:type="spellStart"/>
+      <w:r>
+        <w:t>ggT</w:t>
+      </w:r>
+      <w:proofErr w:type="spellEnd"/>
+      <w:r>
+        <w:t xml:space="preserve">-Prozess wird ein </w:t>
+      </w:r>
+      <w:r>
+        <w:t>{</w:t>
+      </w:r>
+      <w:proofErr w:type="spellStart"/>
+      <w:r>
+        <w:t>sendy</w:t>
+      </w:r>
+      <w:proofErr w:type="gramStart"/>
+      <w:r>
+        <w:t>,Y</w:t>
+      </w:r>
+      <w:proofErr w:type="spellEnd"/>
+      <w:proofErr w:type="gramEnd"/>
+      <w:r>
+        <w:t>}</w:t>
+      </w:r>
+      <w:r>
+        <w:t xml:space="preserve"> gesendet. Wobei Y die kleinste bekannte Mi ist.</w:t>
+      </w:r>
+    </w:p>
+    <w:p>
+      <w:pPr>
+        <w:pStyle w:val="berschrift5"/>
+      </w:pPr>
+      <w:r>
+        <w:t>Das Steuerkommando</w:t>
+      </w:r>
+      <w:r>
+        <w:t>…</w:t>
+      </w:r>
+    </w:p>
+    <w:p>
+      <w:r>
+        <w:t xml:space="preserve"> </w:t>
+      </w:r>
+      <w:proofErr w:type="spellStart"/>
+      <w:r>
+        <w:t>reset</w:t>
+      </w:r>
+      <w:proofErr w:type="spellEnd"/>
+      <w:r>
+        <w:t xml:space="preserve"> sendet </w:t>
+      </w:r>
+      <w:proofErr w:type="spellStart"/>
+      <w:r>
+        <w:t>ann</w:t>
+      </w:r>
+      <w:proofErr w:type="spellEnd"/>
+      <w:r>
+        <w:t xml:space="preserve"> alle den kill Befehl und  beendet die Schleife und kehrt zurück zur </w:t>
+      </w:r>
+      <w:proofErr w:type="spellStart"/>
+      <w:r>
+        <w:t>loopInitialize</w:t>
+      </w:r>
+      <w:proofErr w:type="spellEnd"/>
+      <w:r>
+        <w:t xml:space="preserve">() </w:t>
+      </w:r>
+    </w:p>
+    <w:p>
+      <w:r>
+        <w:t>p</w:t>
+      </w:r>
+      <w:r>
+        <w:t xml:space="preserve">rompt: Geht durch die Liste aller angemeldeter </w:t>
+      </w:r>
+      <w:proofErr w:type="spellStart"/>
+      <w:r>
+        <w:t>ggT</w:t>
+      </w:r>
+      <w:proofErr w:type="spellEnd"/>
+      <w:r>
+        <w:t xml:space="preserve">-Prozesse und fragt alle mit </w:t>
       </w:r>
       <w:r>
         <w:t>{</w:t>

</xml_diff>

<commit_message>
An Entwurf weiter gearbeitet.
</commit_message>
<xml_diff>
--- a/Aufgabe 2/Entwurf.docx
+++ b/Aufgabe 2/Entwurf.docx
@@ -2621,23 +2621,242 @@
       <w:r>
         <w:t>Programm wird beendet.</w:t>
       </w:r>
+    </w:p>
+    <w:p>
+      <w:pPr>
+        <w:pStyle w:val="berschrift4"/>
+      </w:pPr>
+      <w:r>
+        <w:t>Return</w:t>
+      </w:r>
+    </w:p>
+    <w:p>
+      <w:proofErr w:type="spellStart"/>
+      <w:proofErr w:type="gramStart"/>
+      <w:r>
+        <w:t>v</w:t>
+      </w:r>
+      <w:r>
+        <w:t>oid</w:t>
+      </w:r>
+      <w:proofErr w:type="spellEnd"/>
+      <w:proofErr w:type="gramEnd"/>
+    </w:p>
+    <w:p>
+      <w:pPr>
+        <w:pStyle w:val="berschrift2"/>
+      </w:pPr>
+      <w:proofErr w:type="spellStart"/>
+      <w:r>
+        <w:lastRenderedPageBreak/>
+        <w:t>starter.erl</w:t>
+      </w:r>
+      <w:proofErr w:type="spellEnd"/>
+    </w:p>
+    <w:p>
+      <w:pPr>
+        <w:pStyle w:val="berschrift3"/>
+      </w:pPr>
+      <w:proofErr w:type="spellStart"/>
+      <w:proofErr w:type="gramStart"/>
+      <w:r>
+        <w:t>start</w:t>
+      </w:r>
+      <w:proofErr w:type="spellEnd"/>
+      <w:proofErr w:type="gramEnd"/>
+      <w:r>
+        <w:t>()</w:t>
+      </w:r>
+    </w:p>
+    <w:p>
+      <w:pPr>
+        <w:pStyle w:val="berschrift4"/>
+      </w:pPr>
+      <w:r>
+        <w:t>Definition</w:t>
+      </w:r>
+    </w:p>
+    <w:p>
+      <w:r>
+        <w:t xml:space="preserve">Erfragt bei Koordinator die </w:t>
+      </w:r>
+      <w:proofErr w:type="spellStart"/>
+      <w:r>
+        <w:t>Steuerndewerte</w:t>
+      </w:r>
+      <w:proofErr w:type="spellEnd"/>
+      <w:r>
+        <w:t>({</w:t>
+      </w:r>
+      <w:proofErr w:type="spellStart"/>
+      <w:r>
+        <w:t>From</w:t>
+      </w:r>
+      <w:proofErr w:type="gramStart"/>
+      <w:r>
+        <w:t>,getsteeringval</w:t>
+      </w:r>
+      <w:proofErr w:type="spellEnd"/>
+      <w:proofErr w:type="gramEnd"/>
+      <w:r>
+        <w:t>}</w:t>
+      </w:r>
+      <w:r>
+        <w:t>) und wartet auf die Antwort vom Koordinator(</w:t>
+      </w:r>
+      <w:r>
+        <w:t>{steeringval,ArbeitsZeit,TermZeit,Quota,GGTProzessnummer}</w:t>
+      </w:r>
+      <w:r>
+        <w:t xml:space="preserve">). Liest restliche Werte aus der </w:t>
+      </w:r>
+      <w:proofErr w:type="spellStart"/>
+      <w:r>
+        <w:t>ggt.cfg</w:t>
+      </w:r>
+      <w:proofErr w:type="spellEnd"/>
+      <w:r>
+        <w:t xml:space="preserve"> aus. </w:t>
+      </w:r>
+    </w:p>
+    <w:p>
+      <w:r>
+        <w:t xml:space="preserve">Startet die vorgegebene Anzahl an </w:t>
+      </w:r>
+      <w:proofErr w:type="spellStart"/>
+      <w:r>
+        <w:t>ggT</w:t>
+      </w:r>
+      <w:proofErr w:type="spellEnd"/>
+      <w:r>
+        <w:t>-Prozessen.</w:t>
+      </w:r>
+    </w:p>
+    <w:p>
+      <w:pPr>
+        <w:pStyle w:val="berschrift4"/>
+      </w:pPr>
+      <w:proofErr w:type="spellStart"/>
+      <w:r>
+        <w:t>Precondition</w:t>
+      </w:r>
+      <w:proofErr w:type="spellEnd"/>
+    </w:p>
+    <w:p>
+      <w:r>
+        <w:t>Koordinator wurde gestartet.</w:t>
+      </w:r>
+    </w:p>
+    <w:p>
+      <w:pPr>
+        <w:pStyle w:val="berschrift4"/>
+      </w:pPr>
+      <w:proofErr w:type="spellStart"/>
+      <w:r>
+        <w:t>Postcondition</w:t>
+      </w:r>
+      <w:proofErr w:type="spellEnd"/>
+    </w:p>
+    <w:p>
+      <w:r>
+        <w:t>Koordinator-Prozess wurde korrekt gestartet.</w:t>
+      </w:r>
+    </w:p>
+    <w:p>
+      <w:pPr>
+        <w:pStyle w:val="berschrift4"/>
+      </w:pPr>
+      <w:r>
+        <w:t>Return</w:t>
+      </w:r>
+    </w:p>
+    <w:p>
+      <w:proofErr w:type="spellStart"/>
+      <w:r>
+        <w:t>Void</w:t>
+      </w:r>
+      <w:proofErr w:type="spellEnd"/>
+    </w:p>
+    <w:p>
+      <w:pPr>
+        <w:pStyle w:val="berschrift2"/>
+      </w:pPr>
+      <w:proofErr w:type="spellStart"/>
+      <w:r>
+        <w:t>koordinatorSteuerung.erl</w:t>
+      </w:r>
+      <w:proofErr w:type="spellEnd"/>
+    </w:p>
+    <w:p>
+      <w:pPr>
+        <w:pStyle w:val="berschrift3"/>
+      </w:pPr>
+      <w:proofErr w:type="spellStart"/>
+      <w:r>
+        <w:t>startCC</w:t>
+      </w:r>
+      <w:proofErr w:type="spellEnd"/>
+      <w:r>
+        <w:t>()</w:t>
+      </w:r>
+    </w:p>
+    <w:p>
+      <w:pPr>
+        <w:pStyle w:val="berschrift4"/>
+      </w:pPr>
+      <w:r>
+        <w:t>Definition</w:t>
+      </w:r>
+    </w:p>
+    <w:p>
+      <w:r>
+        <w:t>Liest die Benutzer Eingaben von der Konsole und leitet diese an Koordinator weiter.</w:t>
+      </w:r>
+    </w:p>
+    <w:p>
+      <w:pPr>
+        <w:pStyle w:val="berschrift4"/>
+      </w:pPr>
+      <w:proofErr w:type="spellStart"/>
+      <w:r>
+        <w:t>Precondition</w:t>
+      </w:r>
+      <w:proofErr w:type="spellEnd"/>
+    </w:p>
+    <w:p>
+      <w:r>
+        <w:t>Koordinator-Prozess wurde gestartet.</w:t>
+      </w:r>
+    </w:p>
+    <w:p>
+      <w:pPr>
+        <w:pStyle w:val="berschrift4"/>
+      </w:pPr>
+      <w:r>
+        <w:t xml:space="preserve"> </w:t>
+      </w:r>
+      <w:proofErr w:type="spellStart"/>
+      <w:r>
+        <w:t>Postcondition</w:t>
+      </w:r>
+      <w:proofErr w:type="spellEnd"/>
+    </w:p>
+    <w:p>
+      <w:pPr>
+        <w:pStyle w:val="berschrift4"/>
+      </w:pPr>
+      <w:r>
+        <w:t>Return</w:t>
+      </w:r>
+    </w:p>
+    <w:p>
+      <w:proofErr w:type="spellStart"/>
+      <w:proofErr w:type="gramStart"/>
+      <w:r>
+        <w:t>void</w:t>
+      </w:r>
       <w:bookmarkStart w:id="0" w:name="_GoBack"/>
       <w:bookmarkEnd w:id="0"/>
-    </w:p>
-    <w:p>
-      <w:pPr>
-        <w:pStyle w:val="berschrift4"/>
-      </w:pPr>
-      <w:r>
-        <w:t>Return</w:t>
-      </w:r>
-    </w:p>
-    <w:p>
-      <w:proofErr w:type="spellStart"/>
-      <w:proofErr w:type="gramStart"/>
-      <w:r>
-        <w:t>void</w:t>
-      </w:r>
       <w:proofErr w:type="spellEnd"/>
       <w:proofErr w:type="gramEnd"/>
     </w:p>

</xml_diff>

<commit_message>
Abgabe vorbereiten. Entwurf erweitert.
</commit_message>
<xml_diff>
--- a/Aufgabe 2/Entwurf.docx
+++ b/Aufgabe 2/Entwurf.docx
@@ -11,13 +11,8 @@
         <w:t>Team</w:t>
       </w:r>
       <w:r>
-        <w:t xml:space="preserve">: 9, David Asmuth, Vladimir </w:t>
-      </w:r>
-      <w:proofErr w:type="spellStart"/>
-      <w:r>
-        <w:t>Malikov</w:t>
-      </w:r>
-      <w:proofErr w:type="spellEnd"/>
+        <w:t>: 9, David Asmuth, Vladimir Malikov</w:t>
+      </w:r>
     </w:p>
     <w:p>
       <w:r>
@@ -39,15 +34,7 @@
         </w:numPr>
       </w:pPr>
       <w:r>
-        <w:t xml:space="preserve">Entwurf, Vladimir </w:t>
-      </w:r>
-      <w:proofErr w:type="spellStart"/>
-      <w:r>
-        <w:t>Malikov</w:t>
-      </w:r>
-      <w:proofErr w:type="spellEnd"/>
-      <w:r>
-        <w:t>.</w:t>
+        <w:t>Entwurf, Vladimir Malikov.</w:t>
       </w:r>
     </w:p>
     <w:p>
@@ -133,8 +120,6 @@
       <w:r>
         <w:br/>
       </w:r>
-      <w:bookmarkStart w:id="0" w:name="_GoBack"/>
-      <w:bookmarkEnd w:id="0"/>
     </w:p>
     <w:p>
       <w:r>
@@ -270,7 +255,7 @@
             <v:path o:extrusionok="f" gradientshapeok="t" o:connecttype="rect"/>
             <o:lock v:ext="edit" aspectratio="t"/>
           </v:shapetype>
-          <v:shape id="_x0000_i1025" type="#_x0000_t75" style="width:453.5pt;height:130.45pt">
+          <v:shape id="_x0000_i1025" type="#_x0000_t75" style="width:453.6pt;height:130.2pt">
             <v:imagedata r:id="rId6" o:title="AllgemeinerAblauf"/>
           </v:shape>
         </w:pict>
@@ -291,37 +276,13 @@
         <w:ind w:left="1068"/>
       </w:pPr>
       <w:r>
-        <w:t>Es wird ausschließlich die Library „</w:t>
-      </w:r>
-      <w:proofErr w:type="spellStart"/>
-      <w:r>
-        <w:t>werkzeug.erl</w:t>
-      </w:r>
-      <w:proofErr w:type="spellEnd"/>
-      <w:r>
-        <w:t>“</w:t>
-      </w:r>
-      <w:r>
-        <w:t xml:space="preserve"> sowie „</w:t>
-      </w:r>
-      <w:proofErr w:type="spellStart"/>
-      <w:r>
-        <w:t>nameservice.beam</w:t>
-      </w:r>
-      <w:proofErr w:type="spellEnd"/>
-      <w:r>
-        <w:t>“</w:t>
-      </w:r>
-      <w:r>
-        <w:t xml:space="preserve"> von Professor </w:t>
-      </w:r>
-      <w:proofErr w:type="spellStart"/>
-      <w:r>
-        <w:t>Klauck</w:t>
-      </w:r>
-      <w:proofErr w:type="spellEnd"/>
-      <w:r>
-        <w:t xml:space="preserve"> verwendet.</w:t>
+        <w:t>Es wird ausschließlich die Library „werkzeug.erl“</w:t>
+      </w:r>
+      <w:r>
+        <w:t xml:space="preserve"> sowie „nameservice.beam“</w:t>
+      </w:r>
+      <w:r>
+        <w:t xml:space="preserve"> von Professor Klauck verwendet.</w:t>
       </w:r>
     </w:p>
     <w:p>
@@ -368,15 +329,7 @@
         <w:t xml:space="preserve">und  ggT </w:t>
       </w:r>
       <w:r>
-        <w:t xml:space="preserve">Prozesse mit </w:t>
-      </w:r>
-      <w:proofErr w:type="spellStart"/>
-      <w:r>
-        <w:t>Initialisierungs</w:t>
-      </w:r>
-      <w:proofErr w:type="spellEnd"/>
-      <w:r>
-        <w:t xml:space="preserve"> Informationen zu versorgen, sowie die korrekte Beendigung sicher zu stellen.</w:t>
+        <w:t>Prozesse mit Initialisierungs Informationen zu versorgen, sowie die korrekte Beendigung sicher zu stellen.</w:t>
       </w:r>
       <w:r>
         <w:t xml:space="preserve"> Er ordnet er die ggT</w:t>
@@ -428,47 +381,7 @@
         <w:ind w:left="708"/>
       </w:pPr>
       <w:r>
-        <w:t xml:space="preserve">Zusätzlich bietet der Koordinator noch die Befehle </w:t>
-      </w:r>
-      <w:proofErr w:type="spellStart"/>
-      <w:r>
-        <w:t>reset</w:t>
-      </w:r>
-      <w:proofErr w:type="spellEnd"/>
-      <w:r>
-        <w:t xml:space="preserve">, </w:t>
-      </w:r>
-      <w:proofErr w:type="spellStart"/>
-      <w:r>
-        <w:t>step</w:t>
-      </w:r>
-      <w:proofErr w:type="spellEnd"/>
-      <w:r>
-        <w:t xml:space="preserve">, </w:t>
-      </w:r>
-      <w:proofErr w:type="spellStart"/>
-      <w:r>
-        <w:t>promt</w:t>
-      </w:r>
-      <w:proofErr w:type="spellEnd"/>
-      <w:r>
-        <w:t xml:space="preserve">, </w:t>
-      </w:r>
-      <w:proofErr w:type="spellStart"/>
-      <w:r>
-        <w:t>nudge</w:t>
-      </w:r>
-      <w:proofErr w:type="spellEnd"/>
-      <w:r>
-        <w:t xml:space="preserve">, </w:t>
-      </w:r>
-      <w:proofErr w:type="spellStart"/>
-      <w:r>
-        <w:t>toggle</w:t>
-      </w:r>
-      <w:proofErr w:type="spellEnd"/>
-      <w:r>
-        <w:t xml:space="preserve"> und kill als Benutzereingabe an.</w:t>
+        <w:t>Zusätzlich bietet der Koordinator noch die Befehle reset, step, promt, nudge, toggle und kill als Benutzereingabe an.</w:t>
       </w:r>
     </w:p>
     <w:p>
@@ -488,37 +401,13 @@
         <w:t>Der Koordinat</w:t>
       </w:r>
       <w:r>
-        <w:t xml:space="preserve">or Prozess besteht aus der </w:t>
-      </w:r>
-      <w:proofErr w:type="spellStart"/>
-      <w:r>
-        <w:t>koordinator.erl</w:t>
-      </w:r>
-      <w:proofErr w:type="spellEnd"/>
-      <w:r>
-        <w:t xml:space="preserve"> und </w:t>
-      </w:r>
-      <w:proofErr w:type="spellStart"/>
-      <w:r>
-        <w:t>koordinatorSteuerung.erl</w:t>
-      </w:r>
-      <w:proofErr w:type="spellEnd"/>
-      <w:r>
-        <w:t>. Wä</w:t>
+        <w:t>or Prozess besteht aus der koordinator.erl und koordinatorSteuerung.erl. Wä</w:t>
       </w:r>
       <w:r>
         <w:t>h</w:t>
       </w:r>
       <w:r>
-        <w:t xml:space="preserve">rend die </w:t>
-      </w:r>
-      <w:proofErr w:type="spellStart"/>
-      <w:r>
-        <w:t>koordinator.erl</w:t>
-      </w:r>
-      <w:proofErr w:type="spellEnd"/>
-      <w:r>
-        <w:t xml:space="preserve"> die oben genannten Aufgaben erledigt, implementiert die </w:t>
+        <w:t xml:space="preserve">rend die koordinator.erl die oben genannten Aufgaben erledigt, implementiert die </w:t>
       </w:r>
       <w:r>
         <w:lastRenderedPageBreak/>
@@ -536,13 +425,8 @@
       <w:r>
         <w:t xml:space="preserve"> Befehle an den </w:t>
       </w:r>
-      <w:proofErr w:type="spellStart"/>
-      <w:r>
-        <w:t>koordinator.erl</w:t>
-      </w:r>
-      <w:proofErr w:type="spellEnd"/>
-      <w:r>
-        <w:t xml:space="preserve"> schickt.</w:t>
+      <w:r>
+        <w:t>koordinator.erl schickt.</w:t>
       </w:r>
     </w:p>
     <w:p>
@@ -643,47 +527,7 @@
         <w:ind w:left="708"/>
       </w:pPr>
       <w:r>
-        <w:t xml:space="preserve">Die </w:t>
-      </w:r>
-      <w:proofErr w:type="spellStart"/>
-      <w:r>
-        <w:t>Kompoente</w:t>
-      </w:r>
-      <w:proofErr w:type="spellEnd"/>
-      <w:r>
-        <w:t xml:space="preserve"> besteht nur aus der </w:t>
-      </w:r>
-      <w:proofErr w:type="spellStart"/>
-      <w:r>
-        <w:t>starter.erl</w:t>
-      </w:r>
-      <w:proofErr w:type="spellEnd"/>
-      <w:r>
-        <w:t xml:space="preserve">. Diese holt beim </w:t>
-      </w:r>
-      <w:proofErr w:type="spellStart"/>
-      <w:r>
-        <w:t>start</w:t>
-      </w:r>
-      <w:proofErr w:type="spellEnd"/>
-      <w:r>
-        <w:t xml:space="preserve"> die Initialisierungswerte vom Koordinator und liest die Konfiguration für die </w:t>
-      </w:r>
-      <w:proofErr w:type="spellStart"/>
-      <w:r>
-        <w:t>ggt</w:t>
-      </w:r>
-      <w:proofErr w:type="spellEnd"/>
-      <w:r>
-        <w:t xml:space="preserve">-Prozesse ein. Mit diesen Werten startet er anschließend den/die </w:t>
-      </w:r>
-      <w:proofErr w:type="spellStart"/>
-      <w:r>
-        <w:t>ggt</w:t>
-      </w:r>
-      <w:proofErr w:type="spellEnd"/>
-      <w:r>
-        <w:t>-Prozesse</w:t>
+        <w:t>Die Kompoente besteht nur aus der starter.erl. Diese holt beim start die Initialisierungswerte vom Koordinator und liest die Konfiguration für die ggt-Prozesse ein. Mit diesen Werten startet er anschließend den/die ggt-Prozesse</w:t>
       </w:r>
     </w:p>
     <w:p>
@@ -738,15 +582,7 @@
         <w:ind w:left="708"/>
       </w:pPr>
       <w:r>
-        <w:t xml:space="preserve">Die </w:t>
-      </w:r>
-      <w:proofErr w:type="spellStart"/>
-      <w:r>
-        <w:t>ggt</w:t>
-      </w:r>
-      <w:proofErr w:type="spellEnd"/>
-      <w:r>
-        <w:t>-Komponente führt den eigentlichen Algorithmus aus. Dabei Koordiniert er sich mit seinen Nachbar-Prozessen</w:t>
+        <w:t>Die ggt-Komponente führt den eigentlichen Algorithmus aus. Dabei Koordiniert er sich mit seinen Nachbar-Prozessen</w:t>
       </w:r>
       <w:r>
         <w:t>, indem er Ergebnisse von ihne</w:t>
@@ -758,23 +594,7 @@
         <w:t>ntgegen nimmt oder m</w:t>
       </w:r>
       <w:r>
-        <w:t xml:space="preserve">itteilt. Führ seine Beendigung wird ein </w:t>
-      </w:r>
-      <w:proofErr w:type="spellStart"/>
-      <w:r>
-        <w:t>Voting</w:t>
-      </w:r>
-      <w:proofErr w:type="spellEnd"/>
-      <w:r>
-        <w:t xml:space="preserve"> mit allen weiteren </w:t>
-      </w:r>
-      <w:proofErr w:type="spellStart"/>
-      <w:r>
-        <w:t>ggt</w:t>
-      </w:r>
-      <w:proofErr w:type="spellEnd"/>
-      <w:r>
-        <w:t>-Prozessen g</w:t>
+        <w:t>itteilt. Führ seine Beendigung wird ein Voting mit allen weiteren ggt-Prozessen g</w:t>
       </w:r>
       <w:r>
         <w:t>e</w:t>
@@ -797,15 +617,7 @@
         <w:ind w:left="708"/>
       </w:pPr>
       <w:r>
-        <w:t xml:space="preserve">Die Komponente biete eine Schnittstelle für andere </w:t>
-      </w:r>
-      <w:proofErr w:type="spellStart"/>
-      <w:r>
-        <w:t>ggt</w:t>
-      </w:r>
-      <w:proofErr w:type="spellEnd"/>
-      <w:r>
-        <w:t>-P</w:t>
+        <w:t>Die Komponente biete eine Schnittstelle für andere ggt-P</w:t>
       </w:r>
       <w:r>
         <w:t xml:space="preserve">rozesse an um Werte </w:t>
@@ -814,31 +626,7 @@
         <w:t>auszutauschen.</w:t>
       </w:r>
       <w:r>
-        <w:t xml:space="preserve"> Für den Koordinator eine Schnittstelle um den initialen Mi-Wert sowie Nachbarn zu setzen. Gibt auf Anfrage den aktuellen Mi aus und  </w:t>
-      </w:r>
-      <w:proofErr w:type="gramStart"/>
-      <w:r>
-        <w:t>empfängt</w:t>
-      </w:r>
-      <w:proofErr w:type="gramEnd"/>
-      <w:r>
-        <w:t xml:space="preserve"> </w:t>
-      </w:r>
-      <w:proofErr w:type="spellStart"/>
-      <w:r>
-        <w:t>Voting</w:t>
-      </w:r>
-      <w:proofErr w:type="spellEnd"/>
-      <w:r>
-        <w:t xml:space="preserve">-Ergebnisse. Zusätzlich antwortet die Komponente auf Ping anfragen mit </w:t>
-      </w:r>
-      <w:proofErr w:type="spellStart"/>
-      <w:r>
-        <w:t>pong</w:t>
-      </w:r>
-      <w:proofErr w:type="spellEnd"/>
-      <w:r>
-        <w:t>.</w:t>
+        <w:t xml:space="preserve"> Für den Koordinator eine Schnittstelle um den initialen Mi-Wert sowie Nachbarn zu setzen. Gibt auf Anfrage den aktuellen Mi aus und  empfängt Voting-Ergebnisse. Zusätzlich antwortet die Komponente auf Ping anfragen mit pong.</w:t>
       </w:r>
     </w:p>
     <w:p>
@@ -855,15 +643,7 @@
         <w:ind w:left="708"/>
       </w:pPr>
       <w:r>
-        <w:t xml:space="preserve">Die Komponente besteht lediglich aus der </w:t>
-      </w:r>
-      <w:proofErr w:type="spellStart"/>
-      <w:r>
-        <w:t>ggT.erl</w:t>
-      </w:r>
-      <w:proofErr w:type="spellEnd"/>
-      <w:r>
-        <w:t xml:space="preserve"> und implementiert alle in der Außensicht angegebenen Schnittstellen/Services</w:t>
+        <w:t>Die Komponente besteht lediglich aus der ggT.erl und implementiert alle in der Außensicht angegebenen Schnittstellen/Services</w:t>
       </w:r>
     </w:p>
     <w:p>
@@ -971,24 +751,17 @@
       <w:pPr>
         <w:pStyle w:val="berschrift2"/>
       </w:pPr>
-      <w:proofErr w:type="spellStart"/>
       <w:r>
         <w:t>Koordinator.erl</w:t>
       </w:r>
-      <w:proofErr w:type="spellEnd"/>
     </w:p>
     <w:p>
       <w:pPr>
         <w:pStyle w:val="berschrift3"/>
         <w:ind w:left="708"/>
       </w:pPr>
-      <w:proofErr w:type="spellStart"/>
-      <w:r>
-        <w:t>readConfig</w:t>
-      </w:r>
-      <w:proofErr w:type="spellEnd"/>
-      <w:r>
-        <w:t>(File)</w:t>
+      <w:r>
+        <w:t>readConfig(File)</w:t>
       </w:r>
     </w:p>
     <w:p>
@@ -1005,13 +778,8 @@
         <w:ind w:left="1416"/>
       </w:pPr>
       <w:r>
-        <w:t xml:space="preserve">Liest Die benötigten steuernden Werte sind aus der Datei </w:t>
-      </w:r>
-      <w:proofErr w:type="spellStart"/>
-      <w:r>
-        <w:t>koordinator.cfg</w:t>
-      </w:r>
-      <w:proofErr w:type="spellEnd"/>
+        <w:t>Liest Die benötigten steuernden Werte sind aus der Datei koordinator.cfg</w:t>
+      </w:r>
     </w:p>
     <w:p>
       <w:pPr>
@@ -1035,33 +803,11 @@
           <w:lang w:val="en-US"/>
         </w:rPr>
       </w:pPr>
-      <w:proofErr w:type="spellStart"/>
       <w:r>
         <w:rPr>
           <w:lang w:val="en-US"/>
         </w:rPr>
-        <w:t>Config</w:t>
-      </w:r>
-      <w:proofErr w:type="spellEnd"/>
-      <w:r>
-        <w:rPr>
-          <w:lang w:val="en-US"/>
-        </w:rPr>
-        <w:t xml:space="preserve"> muss </w:t>
-      </w:r>
-      <w:proofErr w:type="spellStart"/>
-      <w:r>
-        <w:rPr>
-          <w:lang w:val="en-US"/>
-        </w:rPr>
-        <w:t>vorhanden</w:t>
-      </w:r>
-      <w:proofErr w:type="spellEnd"/>
-      <w:r>
-        <w:rPr>
-          <w:lang w:val="en-US"/>
-        </w:rPr>
-        <w:t xml:space="preserve"> sein</w:t>
+        <w:t>Config muss vorhanden sein</w:t>
       </w:r>
       <w:r>
         <w:rPr>
@@ -1109,66 +855,11 @@
       <w:pPr>
         <w:ind w:left="1416"/>
       </w:pPr>
-      <w:proofErr w:type="gramStart"/>
-      <w:r>
-        <w:t xml:space="preserve">{ </w:t>
-      </w:r>
-      <w:proofErr w:type="spellStart"/>
-      <w:r>
-        <w:t>nameservicenode</w:t>
-      </w:r>
-      <w:proofErr w:type="spellEnd"/>
-      <w:proofErr w:type="gramEnd"/>
-      <w:r>
-        <w:t xml:space="preserve">, </w:t>
-      </w:r>
-      <w:proofErr w:type="spellStart"/>
-      <w:r>
-        <w:t>nameservicename</w:t>
-      </w:r>
-      <w:proofErr w:type="spellEnd"/>
-      <w:r>
-        <w:t xml:space="preserve">, </w:t>
-      </w:r>
-      <w:proofErr w:type="spellStart"/>
-      <w:r>
-        <w:t>ggtprozessnummer</w:t>
-      </w:r>
-      <w:proofErr w:type="spellEnd"/>
-      <w:r>
-        <w:t xml:space="preserve">, </w:t>
-      </w:r>
-      <w:proofErr w:type="spellStart"/>
-      <w:r>
-        <w:t>arbeitszeit</w:t>
-      </w:r>
-      <w:proofErr w:type="spellEnd"/>
-      <w:r>
-        <w:t xml:space="preserve">, </w:t>
-      </w:r>
-      <w:proofErr w:type="spellStart"/>
-      <w:r>
-        <w:t>termzeit</w:t>
-      </w:r>
-      <w:proofErr w:type="spellEnd"/>
-      <w:r>
-        <w:t xml:space="preserve">, </w:t>
-      </w:r>
-      <w:proofErr w:type="spellStart"/>
-      <w:r>
-        <w:t>koordinatorname</w:t>
-      </w:r>
-      <w:proofErr w:type="spellEnd"/>
-      <w:r>
-        <w:t xml:space="preserve">, korrigieren, </w:t>
-      </w:r>
-      <w:proofErr w:type="spellStart"/>
-      <w:r>
-        <w:t>quote</w:t>
-      </w:r>
-      <w:proofErr w:type="spellEnd"/>
-      <w:r>
-        <w:t xml:space="preserve"> </w:t>
+      <w:r>
+        <w:t xml:space="preserve">{ nameservicenode, </w:t>
+      </w:r>
+      <w:r>
+        <w:t xml:space="preserve">nameservicename, ggtprozessnummer, arbeitszeit, termzeit, koordinatorname, korrigieren, quote </w:t>
       </w:r>
       <w:r>
         <w:t>}</w:t>
@@ -1179,14 +870,12 @@
         <w:pStyle w:val="berschrift3"/>
         <w:ind w:left="708"/>
       </w:pPr>
-      <w:proofErr w:type="spellStart"/>
       <w:r>
         <w:t>loop</w:t>
       </w:r>
       <w:r>
         <w:t>Initialize</w:t>
       </w:r>
-      <w:proofErr w:type="spellEnd"/>
       <w:r>
         <w:t>()</w:t>
       </w:r>
@@ -1224,26 +913,13 @@
         <w:t xml:space="preserve"> wartet der Koordinator auf eingehende Anfragen von ggT- oder Starter-Prozessen</w:t>
       </w:r>
       <w:r>
-        <w:t xml:space="preserve">, sowie Steuer-Kommandos vom </w:t>
-      </w:r>
-      <w:proofErr w:type="spellStart"/>
-      <w:r>
-        <w:t>koordinatorSteuerung.erl</w:t>
-      </w:r>
-      <w:proofErr w:type="spellEnd"/>
+        <w:t>, sowie Steuer-Kommandos vom koordinatorSteuerung.erl</w:t>
+      </w:r>
       <w:r>
         <w:t xml:space="preserve">. </w:t>
       </w:r>
       <w:r>
-        <w:t xml:space="preserve">Es </w:t>
-      </w:r>
-      <w:proofErr w:type="gramStart"/>
-      <w:r>
-        <w:t>werden</w:t>
-      </w:r>
-      <w:proofErr w:type="gramEnd"/>
-      <w:r>
-        <w:t xml:space="preserve"> ausschließlich Pakete aus der Initialisierungsphase bearbeitet.</w:t>
+        <w:t>Es werden ausschließlich Pakete aus der Initialisierungsphase bearbeitet.</w:t>
       </w:r>
     </w:p>
     <w:p>
@@ -1258,72 +934,11 @@
         <w:t>Erhält der Koordinator</w:t>
       </w:r>
       <w:r>
-        <w:t xml:space="preserve"> eine Anfrage vom Starter-Prozess: {</w:t>
-      </w:r>
-      <w:proofErr w:type="spellStart"/>
-      <w:r>
-        <w:t>From</w:t>
-      </w:r>
-      <w:proofErr w:type="spellEnd"/>
-      <w:r>
-        <w:t>:,</w:t>
-      </w:r>
-      <w:proofErr w:type="spellStart"/>
-      <w:r>
-        <w:t>getsteeringval</w:t>
-      </w:r>
-      <w:proofErr w:type="spellEnd"/>
-      <w:r>
-        <w:t xml:space="preserve">}, so antwortet der Koordinator mit den zuvor aus der </w:t>
-      </w:r>
-      <w:proofErr w:type="spellStart"/>
+        <w:t xml:space="preserve"> eine Anfrage vom Starter-Prozess: {From:,getsteeringval}, so antwortet der Koordinator mit den zuvor aus der </w:t>
+      </w:r>
       <w:r>
         <w:lastRenderedPageBreak/>
-        <w:t>Config</w:t>
-      </w:r>
-      <w:proofErr w:type="spellEnd"/>
-      <w:r>
-        <w:t xml:space="preserve"> geladenen werten:  { </w:t>
-      </w:r>
-      <w:proofErr w:type="spellStart"/>
-      <w:r>
-        <w:t>steeringval</w:t>
-      </w:r>
-      <w:proofErr w:type="spellEnd"/>
-      <w:r>
-        <w:t xml:space="preserve">, </w:t>
-      </w:r>
-      <w:proofErr w:type="spellStart"/>
-      <w:r>
-        <w:t>ArbeitsZeit</w:t>
-      </w:r>
-      <w:proofErr w:type="spellEnd"/>
-      <w:r>
-        <w:t xml:space="preserve">, </w:t>
-      </w:r>
-      <w:proofErr w:type="spellStart"/>
-      <w:r>
-        <w:t>TermZeit</w:t>
-      </w:r>
-      <w:proofErr w:type="spellEnd"/>
-      <w:r>
-        <w:t xml:space="preserve">, </w:t>
-      </w:r>
-      <w:proofErr w:type="spellStart"/>
-      <w:r>
-        <w:t>Quota</w:t>
-      </w:r>
-      <w:proofErr w:type="spellEnd"/>
-      <w:r>
-        <w:t xml:space="preserve">, </w:t>
-      </w:r>
-      <w:proofErr w:type="spellStart"/>
-      <w:r>
-        <w:t>GGTProzessnummer</w:t>
-      </w:r>
-      <w:proofErr w:type="spellEnd"/>
-      <w:r>
-        <w:t xml:space="preserve"> }</w:t>
+        <w:t>Config geladenen werten:  { steeringval, ArbeitsZeit, TermZeit, Quota, GGTProzessnummer }</w:t>
       </w:r>
     </w:p>
     <w:p>
@@ -1335,20 +950,7 @@
         </w:numPr>
       </w:pPr>
       <w:r>
-        <w:t>Registriert dich ein ggT mit {</w:t>
-      </w:r>
-      <w:proofErr w:type="spellStart"/>
-      <w:r>
-        <w:t>hello</w:t>
-      </w:r>
-      <w:proofErr w:type="gramStart"/>
-      <w:r>
-        <w:t>,Clientname</w:t>
-      </w:r>
-      <w:proofErr w:type="spellEnd"/>
-      <w:proofErr w:type="gramEnd"/>
-      <w:r>
-        <w:t xml:space="preserve">}, so antwortet der Koordinator nicht, sondern merkt sich den </w:t>
+        <w:t xml:space="preserve">Registriert dich ein ggT mit {hello,Clientname}, so antwortet der Koordinator nicht, sondern merkt sich den </w:t>
       </w:r>
       <w:r>
         <w:t>ggT in einer Liste.</w:t>
@@ -1369,39 +971,10 @@
         <w:t xml:space="preserve"> Steuer-Kommando</w:t>
       </w:r>
       <w:r>
-        <w:t xml:space="preserve"> </w:t>
-      </w:r>
-      <w:proofErr w:type="spellStart"/>
-      <w:r>
-        <w:t>step</w:t>
-      </w:r>
-      <w:proofErr w:type="spellEnd"/>
-      <w:r>
-        <w:t xml:space="preserve"> beendet der Koordinator die Schleife und geht in den </w:t>
-      </w:r>
-      <w:proofErr w:type="spellStart"/>
-      <w:r>
-        <w:t>loopReady</w:t>
-      </w:r>
-      <w:proofErr w:type="spellEnd"/>
-      <w:r>
-        <w:t xml:space="preserve">() über. </w:t>
-      </w:r>
-      <w:proofErr w:type="spellStart"/>
-      <w:r>
-        <w:t>toggle</w:t>
-      </w:r>
-      <w:proofErr w:type="spellEnd"/>
-      <w:r>
-        <w:t xml:space="preserve"> Ändert das </w:t>
-      </w:r>
-      <w:proofErr w:type="spellStart"/>
-      <w:r>
-        <w:t>Flag</w:t>
-      </w:r>
-      <w:proofErr w:type="spellEnd"/>
-      <w:r>
-        <w:t xml:space="preserve"> zur Behandlung von zu niedrigen Mi E</w:t>
+        <w:t xml:space="preserve"> step beendet der Koordinator die Schleife und geht in den loopReady() über. toggle</w:t>
+      </w:r>
+      <w:r>
+        <w:t xml:space="preserve"> Ändert das Flag zur Behandlung von zu niedrigen Mi E</w:t>
       </w:r>
       <w:r>
         <w:t xml:space="preserve">rgebnissen. </w:t>
@@ -1421,15 +994,7 @@
         <w:ind w:left="1416"/>
       </w:pPr>
       <w:r>
-        <w:t xml:space="preserve">Eine korrekt geladene </w:t>
-      </w:r>
-      <w:proofErr w:type="spellStart"/>
-      <w:r>
-        <w:t>Config</w:t>
-      </w:r>
-      <w:proofErr w:type="spellEnd"/>
-      <w:r>
-        <w:t>.</w:t>
+        <w:t>Eine korrekt geladene Config.</w:t>
       </w:r>
     </w:p>
     <w:p>
@@ -1446,15 +1011,7 @@
         <w:ind w:left="1416"/>
       </w:pPr>
       <w:r>
-        <w:t>Alle Starter wurden gestartet, alle ggTs haben sich beim Koordinator angemeldet (</w:t>
-      </w:r>
-      <w:proofErr w:type="spellStart"/>
-      <w:r>
-        <w:t>hello</w:t>
-      </w:r>
-      <w:proofErr w:type="spellEnd"/>
-      <w:r>
-        <w:t>).</w:t>
+        <w:t>Alle Starter wurden gestartet, alle ggTs haben sich beim Koordinator angemeldet (hello).</w:t>
       </w:r>
     </w:p>
     <w:p>
@@ -1471,15 +1028,7 @@
         <w:ind w:left="1416"/>
       </w:pPr>
       <w:r>
-        <w:t xml:space="preserve">Die Liste aller teilnehmenden </w:t>
-      </w:r>
-      <w:proofErr w:type="gramStart"/>
-      <w:r>
-        <w:t>ggT-Prozessen</w:t>
-      </w:r>
-      <w:proofErr w:type="gramEnd"/>
-      <w:r>
-        <w:t>.</w:t>
+        <w:t>Die Liste aller teilnehmenden ggT-Prozessen.</w:t>
       </w:r>
       <w:r>
         <w:t xml:space="preserve"> </w:t>
@@ -1490,13 +1039,8 @@
         <w:pStyle w:val="berschrift3"/>
         <w:ind w:firstLine="708"/>
       </w:pPr>
-      <w:proofErr w:type="spellStart"/>
-      <w:r>
-        <w:t>loopReady</w:t>
-      </w:r>
-      <w:proofErr w:type="spellEnd"/>
-      <w:r>
-        <w:t>()</w:t>
+      <w:r>
+        <w:t>loopReady()</w:t>
       </w:r>
     </w:p>
     <w:p>
@@ -1532,25 +1076,7 @@
         </w:numPr>
       </w:pPr>
       <w:r>
-        <w:t>Aktualisiert ein ggT seinen Mi mit der Nachricht {</w:t>
-      </w:r>
-      <w:proofErr w:type="spellStart"/>
-      <w:r>
-        <w:t>briefmi</w:t>
-      </w:r>
-      <w:proofErr w:type="spellEnd"/>
-      <w:proofErr w:type="gramStart"/>
-      <w:r>
-        <w:t>,{</w:t>
-      </w:r>
-      <w:proofErr w:type="spellStart"/>
-      <w:proofErr w:type="gramEnd"/>
-      <w:r>
-        <w:t>Clientname,CMi,CZeit</w:t>
-      </w:r>
-      <w:proofErr w:type="spellEnd"/>
-      <w:r>
-        <w:t>}} so aktualisiert der Koordinator seinen Eintrag für diesen ggT-Prozess.</w:t>
+        <w:t>Aktualisiert ein ggT seinen Mi mit der Nachricht {briefmi,{Clientname,CMi,CZeit}} so aktualisiert der Koordinator seinen Eintrag für diesen ggT-Prozess.</w:t>
       </w:r>
     </w:p>
     <w:p>
@@ -1562,101 +1088,19 @@
         </w:numPr>
       </w:pPr>
       <w:r>
-        <w:t>Ist eine Abstimmung unter den ggTs erfolgreich, so erhält der Koordinator ein: {</w:t>
-      </w:r>
-      <w:proofErr w:type="spellStart"/>
-      <w:r>
-        <w:t>From</w:t>
-      </w:r>
-      <w:proofErr w:type="gramStart"/>
-      <w:r>
-        <w:t>,briefterm</w:t>
-      </w:r>
-      <w:proofErr w:type="spellEnd"/>
-      <w:proofErr w:type="gramEnd"/>
-      <w:r>
-        <w:t>,{</w:t>
-      </w:r>
-      <w:proofErr w:type="spellStart"/>
-      <w:r>
-        <w:t>Clientname,CMi,CZeit</w:t>
-      </w:r>
-      <w:proofErr w:type="spellEnd"/>
-      <w:r>
-        <w:t>}}.</w:t>
+        <w:t>Ist eine Abstimmung unter den ggTs erfolgreich, so erhält der Koordinator ein: {From,briefterm,{Clientname,CMi,CZeit}}.</w:t>
       </w:r>
       <w:r>
         <w:br/>
       </w:r>
       <w:r>
-        <w:t xml:space="preserve">Der Koordinator überprüft nun ob dieses </w:t>
-      </w:r>
-      <w:proofErr w:type="spellStart"/>
-      <w:r>
-        <w:t>CMi</w:t>
-      </w:r>
-      <w:proofErr w:type="spellEnd"/>
-      <w:r>
-        <w:t xml:space="preserve">, das kleinste Mi aller bekannten </w:t>
-      </w:r>
-      <w:proofErr w:type="spellStart"/>
-      <w:r>
-        <w:t>Mi‘s</w:t>
-      </w:r>
-      <w:proofErr w:type="spellEnd"/>
-      <w:r>
-        <w:t xml:space="preserve"> ist. Ist die </w:t>
-      </w:r>
-      <w:proofErr w:type="spellStart"/>
-      <w:r>
-        <w:t>CMi</w:t>
-      </w:r>
-      <w:proofErr w:type="spellEnd"/>
-      <w:r>
-        <w:t xml:space="preserve"> kleiner oder gleich, ist die Berechnung erfolgreich</w:t>
-      </w:r>
-      <w:r>
-        <w:t xml:space="preserve"> und der </w:t>
-      </w:r>
-      <w:proofErr w:type="spellStart"/>
-      <w:r>
-        <w:t>loop</w:t>
-      </w:r>
-      <w:proofErr w:type="spellEnd"/>
-      <w:r>
-        <w:t xml:space="preserve"> wird verlassen</w:t>
-      </w:r>
-      <w:r>
-        <w:t xml:space="preserve">. Ist die </w:t>
-      </w:r>
-      <w:proofErr w:type="spellStart"/>
-      <w:r>
-        <w:t>CMi</w:t>
-      </w:r>
-      <w:proofErr w:type="spellEnd"/>
-      <w:r>
-        <w:t xml:space="preserve"> größer als eine gespeicherte Mi, so ist wird je nach </w:t>
-      </w:r>
-      <w:proofErr w:type="spellStart"/>
-      <w:r>
-        <w:t>toggle-Flag</w:t>
-      </w:r>
-      <w:proofErr w:type="spellEnd"/>
-      <w:r>
-        <w:t xml:space="preserve"> entweder eine Fehlermeldung geloggt oder dem ggT-Prozess wird ein {</w:t>
-      </w:r>
-      <w:proofErr w:type="spellStart"/>
-      <w:r>
-        <w:t>sendy</w:t>
-      </w:r>
-      <w:proofErr w:type="gramStart"/>
-      <w:r>
-        <w:t>,Y</w:t>
-      </w:r>
-      <w:proofErr w:type="spellEnd"/>
-      <w:proofErr w:type="gramEnd"/>
-      <w:r>
-        <w:t>} gesendet. Wobei Y die kleinste bekannte Mi ist.</w:t>
+        <w:t>Der Koordinator überprüft nun ob dieses CMi, das kleinste Mi aller bekannten Mi‘s ist. Ist die CMi kleiner oder gleich, ist die Berechnung erfolgreich</w:t>
+      </w:r>
+      <w:r>
+        <w:t xml:space="preserve"> und der loop wird verlassen</w:t>
+      </w:r>
+      <w:r>
+        <w:t>. Ist die CMi größer als eine gespeicherte Mi, so ist wird je nach toggle-Flag entweder eine Fehlermeldung geloggt oder dem ggT-Prozess wird ein {sendy,Y} gesendet. Wobei Y die kleinste bekannte Mi ist.</w:t>
       </w:r>
     </w:p>
     <w:p>
@@ -1679,29 +1123,8 @@
           <w:numId w:val="6"/>
         </w:numPr>
       </w:pPr>
-      <w:proofErr w:type="spellStart"/>
-      <w:r>
-        <w:t>reset</w:t>
-      </w:r>
-      <w:proofErr w:type="spellEnd"/>
-      <w:r>
-        <w:t xml:space="preserve"> sendet </w:t>
-      </w:r>
-      <w:proofErr w:type="spellStart"/>
-      <w:r>
-        <w:t>ann</w:t>
-      </w:r>
-      <w:proofErr w:type="spellEnd"/>
-      <w:r>
-        <w:t xml:space="preserve"> alle den kill Befehl und  beendet die Schleife und kehrt zurück zur </w:t>
-      </w:r>
-      <w:proofErr w:type="spellStart"/>
-      <w:r>
-        <w:t>loopInitialize</w:t>
-      </w:r>
-      <w:proofErr w:type="spellEnd"/>
-      <w:r>
-        <w:t xml:space="preserve">() </w:t>
+      <w:r>
+        <w:t xml:space="preserve">reset sendet ann alle den kill Befehl und  beendet die Schleife und kehrt zurück zur loopInitialize() </w:t>
       </w:r>
     </w:p>
     <w:p>
@@ -1716,34 +1139,13 @@
         <w:t>p</w:t>
       </w:r>
       <w:r>
-        <w:t>rompt: Geht durch die Liste aller angemeldeter ggT-Prozesse und fragt alle mit {</w:t>
-      </w:r>
-      <w:proofErr w:type="spellStart"/>
-      <w:r>
-        <w:t>From</w:t>
-      </w:r>
-      <w:proofErr w:type="gramStart"/>
-      <w:r>
-        <w:t>,tellmi</w:t>
-      </w:r>
-      <w:proofErr w:type="spellEnd"/>
-      <w:proofErr w:type="gramEnd"/>
-      <w:r>
-        <w:t>} nach der aktuellen</w:t>
+        <w:t>rompt: Geht durch die Liste aller angemeldeter ggT-Prozesse und fragt alle mit {From,tellmi} nach der aktuellen</w:t>
       </w:r>
       <w:r>
         <w:t xml:space="preserve"> Mi; Antwort</w:t>
       </w:r>
       <w:r>
-        <w:t xml:space="preserve"> Form von: {</w:t>
-      </w:r>
-      <w:proofErr w:type="spellStart"/>
-      <w:r>
-        <w:t>mi,Mi</w:t>
-      </w:r>
-      <w:proofErr w:type="spellEnd"/>
-      <w:r>
-        <w:t xml:space="preserve">}. Die Antworten werden in das Log geschrieben. </w:t>
+        <w:t xml:space="preserve"> Form von: {mi,Mi}. Die Antworten werden in das Log geschrieben. </w:t>
       </w:r>
     </w:p>
     <w:p>
@@ -1754,34 +1156,8 @@
           <w:numId w:val="6"/>
         </w:numPr>
       </w:pPr>
-      <w:proofErr w:type="spellStart"/>
-      <w:r>
-        <w:t>Nudge</w:t>
-      </w:r>
-      <w:proofErr w:type="spellEnd"/>
-      <w:r>
-        <w:t>: Geht durch die Liste aller registrierten ggT-Prozesse und sendet ein Ping an diese: {</w:t>
-      </w:r>
-      <w:proofErr w:type="spellStart"/>
-      <w:r>
-        <w:t>From</w:t>
-      </w:r>
-      <w:proofErr w:type="gramStart"/>
-      <w:r>
-        <w:t>,pingGGT</w:t>
-      </w:r>
-      <w:proofErr w:type="spellEnd"/>
-      <w:proofErr w:type="gramEnd"/>
-      <w:r>
-        <w:t>}. Es wird geloggt von welchen eine/keine Antwort erhalten wurde ({</w:t>
-      </w:r>
-      <w:proofErr w:type="spellStart"/>
-      <w:r>
-        <w:t>pongGGT,GGTname</w:t>
-      </w:r>
-      <w:proofErr w:type="spellEnd"/>
-      <w:r>
-        <w:t>})</w:t>
+      <w:r>
+        <w:t>Nudge: Geht durch die Liste aller registrierten ggT-Prozesse und sendet ein Ping an diese: {From,pingGGT}. Es wird geloggt von welchen eine/keine Antwort erhalten wurde ({pongGGT,GGTname})</w:t>
       </w:r>
     </w:p>
     <w:p>
@@ -1793,42 +1169,10 @@
         </w:numPr>
       </w:pPr>
       <w:r>
-        <w:t>{</w:t>
-      </w:r>
-      <w:proofErr w:type="spellStart"/>
-      <w:r>
-        <w:t>calc,WggT</w:t>
-      </w:r>
-      <w:proofErr w:type="spellEnd"/>
-      <w:r>
-        <w:t xml:space="preserve">} : Erzeugt </w:t>
-      </w:r>
-      <w:proofErr w:type="spellStart"/>
-      <w:r>
-        <w:t>Mi‘s</w:t>
-      </w:r>
-      <w:proofErr w:type="spellEnd"/>
-      <w:r>
-        <w:t xml:space="preserve"> mittels </w:t>
-      </w:r>
-      <w:proofErr w:type="spellStart"/>
-      <w:r>
-        <w:t>werkzeug:bestimme_mis</w:t>
-      </w:r>
-      <w:proofErr w:type="spellEnd"/>
-      <w:r>
-        <w:t xml:space="preserve">/2 und versendet sie an alle registrierten ggT-Prozesse mittels </w:t>
-      </w:r>
-      <w:r>
-        <w:t>{</w:t>
-      </w:r>
-      <w:proofErr w:type="spellStart"/>
-      <w:r>
-        <w:t>setpm,MiNeu</w:t>
-      </w:r>
-      <w:proofErr w:type="spellEnd"/>
-      <w:r>
-        <w:t>}</w:t>
+        <w:t xml:space="preserve">{calc,WggT} : Erzeugt Mi‘s mittels werkzeug:bestimme_mis/2 und versendet sie an alle registrierten ggT-Prozesse mittels </w:t>
+      </w:r>
+      <w:r>
+        <w:t>{setpm,MiNeu}</w:t>
       </w:r>
     </w:p>
     <w:p>
@@ -1867,15 +1211,7 @@
         <w:ind w:left="1416"/>
       </w:pPr>
       <w:r>
-        <w:t>Alle ggTs haben sich beim Namensdienst registriert, sowie bei Koordinator gemeldet (Liste alle teilnehmenden ggT-</w:t>
-      </w:r>
-      <w:proofErr w:type="gramStart"/>
-      <w:r>
-        <w:t>Prozesse )</w:t>
-      </w:r>
-      <w:proofErr w:type="gramEnd"/>
-      <w:r>
-        <w:t>.</w:t>
+        <w:t>Alle ggTs haben sich beim Namensdienst registriert, sowie bei Koordinator gemeldet (Liste alle teilnehmenden ggT-Prozesse ).</w:t>
       </w:r>
     </w:p>
     <w:p>
@@ -1916,24 +1252,17 @@
       <w:pPr>
         <w:pStyle w:val="berschrift2"/>
       </w:pPr>
-      <w:proofErr w:type="spellStart"/>
       <w:r>
         <w:t>ggT.erl</w:t>
       </w:r>
-      <w:proofErr w:type="spellEnd"/>
     </w:p>
     <w:p>
       <w:pPr>
         <w:pStyle w:val="berschrift3"/>
         <w:ind w:left="708"/>
       </w:pPr>
-      <w:proofErr w:type="spellStart"/>
-      <w:r>
-        <w:t>start</w:t>
-      </w:r>
-      <w:proofErr w:type="spellEnd"/>
-      <w:r>
-        <w:t>()</w:t>
+      <w:r>
+        <w:t>start()</w:t>
       </w:r>
     </w:p>
     <w:p>
@@ -1954,23 +1283,7 @@
         </w:numPr>
       </w:pPr>
       <w:r>
-        <w:t>Registriert sich an der Erlang-</w:t>
-      </w:r>
-      <w:proofErr w:type="spellStart"/>
-      <w:r>
-        <w:t>Node</w:t>
-      </w:r>
-      <w:proofErr w:type="spellEnd"/>
-      <w:r>
-        <w:t>(</w:t>
-      </w:r>
-      <w:proofErr w:type="spellStart"/>
-      <w:r>
-        <w:t>register</w:t>
-      </w:r>
-      <w:proofErr w:type="spellEnd"/>
-      <w:r>
-        <w:t>(Name)).</w:t>
+        <w:t>Registriert sich an der Erlang-Node(register(Name)).</w:t>
       </w:r>
     </w:p>
     <w:p>
@@ -1982,25 +1295,7 @@
         </w:numPr>
       </w:pPr>
       <w:r>
-        <w:t>Registriert sich beim Namensdienst({</w:t>
-      </w:r>
-      <w:proofErr w:type="spellStart"/>
-      <w:r>
-        <w:t>From</w:t>
-      </w:r>
-      <w:proofErr w:type="spellEnd"/>
-      <w:proofErr w:type="gramStart"/>
-      <w:r>
-        <w:t>,{</w:t>
-      </w:r>
-      <w:proofErr w:type="spellStart"/>
-      <w:proofErr w:type="gramEnd"/>
-      <w:r>
-        <w:t>rebind,meindienst,node</w:t>
-      </w:r>
-      <w:proofErr w:type="spellEnd"/>
-      <w:r>
-        <w:t xml:space="preserve">()}). </w:t>
+        <w:t xml:space="preserve">Registriert sich beim Namensdienst({From,{rebind,meindienst,node()}). </w:t>
       </w:r>
     </w:p>
     <w:p>
@@ -2012,20 +1307,7 @@
         </w:numPr>
       </w:pPr>
       <w:r>
-        <w:t>Meldet sich beim Koordinator({</w:t>
-      </w:r>
-      <w:proofErr w:type="spellStart"/>
-      <w:r>
-        <w:t>hello</w:t>
-      </w:r>
-      <w:proofErr w:type="gramStart"/>
-      <w:r>
-        <w:t>,Clientname</w:t>
-      </w:r>
-      <w:proofErr w:type="spellEnd"/>
-      <w:proofErr w:type="gramEnd"/>
-      <w:r>
-        <w:t>}).</w:t>
+        <w:t>Meldet sich beim Koordinator({hello,Clientname}).</w:t>
       </w:r>
     </w:p>
     <w:p>
@@ -2037,28 +1319,7 @@
         </w:numPr>
       </w:pPr>
       <w:r>
-        <w:t xml:space="preserve">Wartet auf die Setzung der </w:t>
-      </w:r>
-      <w:proofErr w:type="spellStart"/>
-      <w:r>
-        <w:t>Namchbarn</w:t>
-      </w:r>
-      <w:proofErr w:type="spellEnd"/>
-      <w:r>
-        <w:t xml:space="preserve"> ({</w:t>
-      </w:r>
-      <w:proofErr w:type="spellStart"/>
-      <w:r>
-        <w:t>setneighbors</w:t>
-      </w:r>
-      <w:proofErr w:type="gramStart"/>
-      <w:r>
-        <w:t>,LeftN,RightN</w:t>
-      </w:r>
-      <w:proofErr w:type="spellEnd"/>
-      <w:proofErr w:type="gramEnd"/>
-      <w:r>
-        <w:t>}).</w:t>
+        <w:t>Wartet auf die Setzung der Namchbarn ({setneighbors,LeftN,RightN}).</w:t>
       </w:r>
     </w:p>
     <w:p>
@@ -2070,20 +1331,7 @@
         </w:numPr>
       </w:pPr>
       <w:r>
-        <w:t>Wartet auf initialen Mi-Wert({</w:t>
-      </w:r>
-      <w:proofErr w:type="spellStart"/>
-      <w:r>
-        <w:t>setpm</w:t>
-      </w:r>
-      <w:proofErr w:type="gramStart"/>
-      <w:r>
-        <w:t>,MiNeu</w:t>
-      </w:r>
-      <w:proofErr w:type="spellEnd"/>
-      <w:proofErr w:type="gramEnd"/>
-      <w:r>
-        <w:t>}).</w:t>
+        <w:t>Wartet auf initialen Mi-Wert({setpm,MiNeu}).</w:t>
       </w:r>
     </w:p>
     <w:p>
@@ -2108,11 +1356,9 @@
         <w:pStyle w:val="berschrift4"/>
         <w:ind w:left="1416"/>
       </w:pPr>
-      <w:proofErr w:type="spellStart"/>
       <w:r>
         <w:t>Postconditon</w:t>
       </w:r>
-      <w:proofErr w:type="spellEnd"/>
     </w:p>
     <w:p>
       <w:pPr>
@@ -2141,24 +1387,17 @@
       <w:pPr>
         <w:ind w:left="1416"/>
       </w:pPr>
-      <w:proofErr w:type="spellStart"/>
       <w:r>
         <w:t>Void</w:t>
       </w:r>
-      <w:proofErr w:type="spellEnd"/>
     </w:p>
     <w:p>
       <w:pPr>
         <w:pStyle w:val="berschrift3"/>
         <w:ind w:left="708"/>
       </w:pPr>
-      <w:proofErr w:type="spellStart"/>
-      <w:r>
-        <w:t>loop</w:t>
-      </w:r>
-      <w:proofErr w:type="spellEnd"/>
-      <w:r>
-        <w:t>()</w:t>
+      <w:r>
+        <w:t>loop()</w:t>
       </w:r>
     </w:p>
     <w:p>
@@ -2179,86 +1418,7 @@
         </w:numPr>
       </w:pPr>
       <w:r>
-        <w:t>Der ggT-Prozess erwartet {</w:t>
-      </w:r>
-      <w:proofErr w:type="spellStart"/>
-      <w:r>
-        <w:t>sendy</w:t>
-      </w:r>
-      <w:proofErr w:type="gramStart"/>
-      <w:r>
-        <w:t>,Y</w:t>
-      </w:r>
-      <w:proofErr w:type="spellEnd"/>
-      <w:proofErr w:type="gramEnd"/>
-      <w:r>
-        <w:t>}, wobei Y der Mi-Wert von anderem Prozess ist. Erhält er diesen, so wird die Berechnung ausgeführt(</w:t>
-      </w:r>
-      <w:proofErr w:type="spellStart"/>
-      <w:r>
-        <w:t>calc</w:t>
-      </w:r>
-      <w:proofErr w:type="spellEnd"/>
-      <w:r>
-        <w:t>(</w:t>
-      </w:r>
-      <w:proofErr w:type="spellStart"/>
-      <w:r>
-        <w:t>Y</w:t>
-      </w:r>
-      <w:proofErr w:type="gramStart"/>
-      <w:r>
-        <w:t>,Mi</w:t>
-      </w:r>
-      <w:proofErr w:type="spellEnd"/>
-      <w:proofErr w:type="gramEnd"/>
-      <w:r>
-        <w:t>)). Entsprechend dem Ergebnis wird eine Nachricht an die Nachbarn gesendet ({</w:t>
-      </w:r>
-      <w:proofErr w:type="spellStart"/>
-      <w:r>
-        <w:t>sendy</w:t>
-      </w:r>
-      <w:proofErr w:type="gramStart"/>
-      <w:r>
-        <w:t>,Y</w:t>
-      </w:r>
-      <w:proofErr w:type="spellEnd"/>
-      <w:proofErr w:type="gramEnd"/>
-      <w:r>
-        <w:t>}) und der Koordinator informiert({</w:t>
-      </w:r>
-      <w:proofErr w:type="spellStart"/>
-      <w:r>
-        <w:t>briefmi</w:t>
-      </w:r>
-      <w:proofErr w:type="spellEnd"/>
-      <w:r>
-        <w:t>,{</w:t>
-      </w:r>
-      <w:proofErr w:type="spellStart"/>
-      <w:r>
-        <w:t>Clientname,CMi,CZeit</w:t>
-      </w:r>
-      <w:proofErr w:type="spellEnd"/>
-      <w:r>
-        <w:t xml:space="preserve">}}). Des Weiteren wird bei jeden </w:t>
-      </w:r>
-      <w:proofErr w:type="spellStart"/>
-      <w:r>
-        <w:t>sendy</w:t>
-      </w:r>
-      <w:proofErr w:type="spellEnd"/>
-      <w:r>
-        <w:t xml:space="preserve"> und </w:t>
-      </w:r>
-      <w:proofErr w:type="spellStart"/>
-      <w:r>
-        <w:t>setpm</w:t>
-      </w:r>
-      <w:proofErr w:type="spellEnd"/>
-      <w:r>
-        <w:t xml:space="preserve"> der Timeout zurückgesetzt.</w:t>
+        <w:t>Der ggT-Prozess erwartet {sendy,Y}, wobei Y der Mi-Wert von anderem Prozess ist. Erhält er diesen, so wird die Berechnung ausgeführt(calc(Y,Mi)). Entsprechend dem Ergebnis wird eine Nachricht an die Nachbarn gesendet ({sendy,Y}) und der Koordinator informiert({briefmi,{Clientname,CMi,CZeit}}). Des Weiteren wird bei jeden sendy und setpm der Timeout zurückgesetzt.</w:t>
       </w:r>
     </w:p>
     <w:p>
@@ -2270,15 +1430,7 @@
         </w:numPr>
       </w:pPr>
       <w:r>
-        <w:t xml:space="preserve">Um die Berechnung zu simulieren wird nach der Erhalt von </w:t>
-      </w:r>
-      <w:proofErr w:type="spellStart"/>
-      <w:r>
-        <w:t>sendy</w:t>
-      </w:r>
-      <w:proofErr w:type="spellEnd"/>
-      <w:r>
-        <w:t xml:space="preserve"> eine bestimmte Zeit abgewartet.</w:t>
+        <w:t>Um die Berechnung zu simulieren wird nach der Erhalt von sendy eine bestimmte Zeit abgewartet.</w:t>
       </w:r>
     </w:p>
     <w:p>
@@ -2290,41 +1442,7 @@
         </w:numPr>
       </w:pPr>
       <w:r>
-        <w:t>Erhält der ggT-Prozess eine {</w:t>
-      </w:r>
-      <w:proofErr w:type="spellStart"/>
-      <w:r>
-        <w:t>From</w:t>
-      </w:r>
-      <w:proofErr w:type="spellEnd"/>
-      <w:proofErr w:type="gramStart"/>
-      <w:r>
-        <w:t>,{</w:t>
-      </w:r>
-      <w:proofErr w:type="spellStart"/>
-      <w:proofErr w:type="gramEnd"/>
-      <w:r>
-        <w:t>vote,Initiator</w:t>
-      </w:r>
-      <w:proofErr w:type="spellEnd"/>
-      <w:r>
-        <w:t xml:space="preserve">}} guckt er nach ob die </w:t>
-      </w:r>
-      <w:proofErr w:type="spellStart"/>
-      <w:r>
-        <w:t>hälfte</w:t>
-      </w:r>
-      <w:proofErr w:type="spellEnd"/>
-      <w:r>
-        <w:t xml:space="preserve"> des Timeout-Zeit vergangen ist. Ist das der Fall, antwortet er mit {</w:t>
-      </w:r>
-      <w:proofErr w:type="spellStart"/>
-      <w:r>
-        <w:t>voteYes</w:t>
-      </w:r>
-      <w:proofErr w:type="spellEnd"/>
-      <w:r>
-        <w:t xml:space="preserve">, Name}. Sonst nichts.  </w:t>
+        <w:t xml:space="preserve">Erhält der ggT-Prozess eine {From,{vote,Initiator}} guckt er nach ob die hälfte des Timeout-Zeit vergangen ist. Ist das der Fall, antwortet er mit {voteYes, Name}. Sonst nichts.  </w:t>
       </w:r>
     </w:p>
     <w:p>
@@ -2339,23 +1457,7 @@
         <w:t xml:space="preserve">Kommt es zum </w:t>
       </w:r>
       <w:r>
-        <w:t xml:space="preserve">Timeout wird die Methode </w:t>
-      </w:r>
-      <w:proofErr w:type="spellStart"/>
-      <w:r>
-        <w:t>vote</w:t>
-      </w:r>
-      <w:proofErr w:type="spellEnd"/>
-      <w:r>
-        <w:t xml:space="preserve">() aufgerufen. Der ggT-Prozess übergeht in den </w:t>
-      </w:r>
-      <w:proofErr w:type="spellStart"/>
-      <w:r>
-        <w:t>Vote</w:t>
-      </w:r>
-      <w:proofErr w:type="spellEnd"/>
-      <w:r>
-        <w:t>-Modus.</w:t>
+        <w:t>Timeout wird die Methode vote() aufgerufen. Der ggT-Prozess übergeht in den Vote-Modus.</w:t>
       </w:r>
       <w:r>
         <w:t xml:space="preserve">  </w:t>
@@ -2376,15 +1478,7 @@
         <w:ind w:left="1416"/>
       </w:pPr>
       <w:r>
-        <w:t xml:space="preserve">Die Methode </w:t>
-      </w:r>
-      <w:proofErr w:type="spellStart"/>
-      <w:r>
-        <w:t>start</w:t>
-      </w:r>
-      <w:proofErr w:type="spellEnd"/>
-      <w:r>
-        <w:t xml:space="preserve">() wurde erfolgreich ausgeführt. </w:t>
+        <w:t xml:space="preserve">Die Methode start() wurde erfolgreich ausgeführt. </w:t>
       </w:r>
     </w:p>
     <w:p>
@@ -2417,24 +1511,17 @@
       <w:pPr>
         <w:ind w:left="1416"/>
       </w:pPr>
-      <w:proofErr w:type="spellStart"/>
       <w:r>
         <w:t>Void</w:t>
       </w:r>
-      <w:proofErr w:type="spellEnd"/>
     </w:p>
     <w:p>
       <w:pPr>
         <w:pStyle w:val="berschrift3"/>
         <w:ind w:left="708"/>
       </w:pPr>
-      <w:proofErr w:type="spellStart"/>
-      <w:r>
-        <w:t>vote</w:t>
-      </w:r>
-      <w:proofErr w:type="spellEnd"/>
-      <w:r>
-        <w:t>()</w:t>
+      <w:r>
+        <w:t>vote()</w:t>
       </w:r>
     </w:p>
     <w:p>
@@ -2455,41 +1542,7 @@
         </w:numPr>
       </w:pPr>
       <w:r>
-        <w:t xml:space="preserve">Startet über </w:t>
-      </w:r>
-      <w:proofErr w:type="spellStart"/>
-      <w:r>
-        <w:t>multicast</w:t>
-      </w:r>
-      <w:proofErr w:type="spellEnd"/>
-      <w:r>
-        <w:t xml:space="preserve"> ein </w:t>
-      </w:r>
-      <w:proofErr w:type="spellStart"/>
-      <w:r>
-        <w:t>Voting</w:t>
-      </w:r>
-      <w:proofErr w:type="spellEnd"/>
-      <w:r>
-        <w:t>({</w:t>
-      </w:r>
-      <w:proofErr w:type="spellStart"/>
-      <w:r>
-        <w:t>From</w:t>
-      </w:r>
-      <w:proofErr w:type="spellEnd"/>
-      <w:proofErr w:type="gramStart"/>
-      <w:r>
-        <w:t>,{</w:t>
-      </w:r>
-      <w:proofErr w:type="spellStart"/>
-      <w:proofErr w:type="gramEnd"/>
-      <w:r>
-        <w:t>multicast,vote,meinname</w:t>
-      </w:r>
-      <w:proofErr w:type="spellEnd"/>
-      <w:r>
-        <w:t>}}).</w:t>
+        <w:t>Startet über multicast ein Voting({From,{multicast,vote,meinname}}).</w:t>
       </w:r>
     </w:p>
     <w:p>
@@ -2504,20 +1557,7 @@
         <w:t>Wartet auf die Antworten(</w:t>
       </w:r>
       <w:r>
-        <w:t>{</w:t>
-      </w:r>
-      <w:proofErr w:type="spellStart"/>
-      <w:r>
-        <w:t>voteYes</w:t>
-      </w:r>
-      <w:proofErr w:type="gramStart"/>
-      <w:r>
-        <w:t>,Name</w:t>
-      </w:r>
-      <w:proofErr w:type="spellEnd"/>
-      <w:proofErr w:type="gramEnd"/>
-      <w:r>
-        <w:t>}</w:t>
+        <w:t>{voteYes,Name}</w:t>
       </w:r>
       <w:r>
         <w:t>).</w:t>
@@ -2532,32 +1572,40 @@
         </w:numPr>
       </w:pPr>
       <w:r>
-        <w:t>Wird die benötigte Quote erreicht, benachrichtigt den Koordinator({</w:t>
-      </w:r>
-      <w:proofErr w:type="spellStart"/>
-      <w:r>
-        <w:t>From</w:t>
-      </w:r>
-      <w:proofErr w:type="gramStart"/>
-      <w:r>
-        <w:t>,briefterm</w:t>
-      </w:r>
-      <w:proofErr w:type="spellEnd"/>
-      <w:proofErr w:type="gramEnd"/>
-      <w:r>
-        <w:t>,{</w:t>
-      </w:r>
-      <w:proofErr w:type="spellStart"/>
-      <w:r>
-        <w:t>Clientname,CMi,CZeit</w:t>
-      </w:r>
-      <w:proofErr w:type="spellEnd"/>
-      <w:r>
-        <w:t xml:space="preserve">}}). </w:t>
+        <w:t>Wird die benötigte Quote erreicht, benachrichtigt den Koordinator({From,bri</w:t>
+      </w:r>
+      <w:r>
+        <w:t>efterm,{Clientname,CMi,CZeit}}),</w:t>
+      </w:r>
+    </w:p>
+    <w:p>
+      <w:pPr>
+        <w:pStyle w:val="Listenabsatz"/>
+        <w:ind w:left="2136"/>
+      </w:pPr>
+      <w:r>
+        <w:t>und versetzt ggT-Prozess in ein Warte-Zustand.</w:t>
       </w:r>
       <w:r>
         <w:t xml:space="preserve"> </w:t>
       </w:r>
+      <w:r>
+        <w:t xml:space="preserve"> </w:t>
+      </w:r>
+    </w:p>
+    <w:p>
+      <w:pPr>
+        <w:pStyle w:val="Listenabsatz"/>
+        <w:numPr>
+          <w:ilvl w:val="0"/>
+          <w:numId w:val="9"/>
+        </w:numPr>
+      </w:pPr>
+      <w:r>
+        <w:t>Alle Nachrichten(bis auf vote), die im loop() empfangen werden könnten, werden auch hier verarbeitet.</w:t>
+      </w:r>
+      <w:bookmarkStart w:id="0" w:name="_GoBack"/>
+      <w:bookmarkEnd w:id="0"/>
     </w:p>
     <w:p>
       <w:pPr>
@@ -2573,15 +1621,7 @@
         <w:ind w:left="1416"/>
       </w:pPr>
       <w:r>
-        <w:t xml:space="preserve">Der </w:t>
-      </w:r>
-      <w:proofErr w:type="spellStart"/>
-      <w:r>
-        <w:t>Timer</w:t>
-      </w:r>
-      <w:proofErr w:type="spellEnd"/>
-      <w:r>
-        <w:t xml:space="preserve"> ist abgelaufen.</w:t>
+        <w:t>Der Timer ist abgelaufen.</w:t>
       </w:r>
     </w:p>
     <w:p>
@@ -2598,15 +1638,7 @@
         <w:ind w:left="1416"/>
       </w:pPr>
       <w:r>
-        <w:t xml:space="preserve">Der Koordinator wurde beim erfolgreichen </w:t>
-      </w:r>
-      <w:proofErr w:type="spellStart"/>
-      <w:r>
-        <w:t>Voting</w:t>
-      </w:r>
-      <w:proofErr w:type="spellEnd"/>
-      <w:r>
-        <w:t xml:space="preserve"> benachrichtigt.</w:t>
+        <w:t>Der Koordinator wurde beim erfolgreichen Voting benachrichtigt.</w:t>
       </w:r>
     </w:p>
     <w:p>
@@ -2625,11 +1657,9 @@
       <w:pPr>
         <w:ind w:left="1416"/>
       </w:pPr>
-      <w:proofErr w:type="spellStart"/>
       <w:r>
         <w:t>Void</w:t>
       </w:r>
-      <w:proofErr w:type="spellEnd"/>
     </w:p>
     <w:p>
       <w:pPr>
@@ -2670,41 +1700,7 @@
         </w:numPr>
       </w:pPr>
       <w:r>
-        <w:t>Der ggT-Prozess registriert sich von Namensdienst({</w:t>
-      </w:r>
-      <w:proofErr w:type="spellStart"/>
-      <w:r>
-        <w:t>From</w:t>
-      </w:r>
-      <w:proofErr w:type="spellEnd"/>
-      <w:proofErr w:type="gramStart"/>
-      <w:r>
-        <w:t>,{</w:t>
-      </w:r>
-      <w:proofErr w:type="spellStart"/>
-      <w:proofErr w:type="gramEnd"/>
-      <w:r>
-        <w:t>unbind,meindienst</w:t>
-      </w:r>
-      <w:proofErr w:type="spellEnd"/>
-      <w:r>
-        <w:t>}}) und Erlang-</w:t>
-      </w:r>
-      <w:proofErr w:type="spellStart"/>
-      <w:r>
-        <w:t>Node</w:t>
-      </w:r>
-      <w:proofErr w:type="spellEnd"/>
-      <w:r>
-        <w:t>(</w:t>
-      </w:r>
-      <w:proofErr w:type="spellStart"/>
-      <w:r>
-        <w:t>unregister</w:t>
-      </w:r>
-      <w:proofErr w:type="spellEnd"/>
-      <w:r>
-        <w:t xml:space="preserve">(Name)) ab. </w:t>
+        <w:t xml:space="preserve">Der ggT-Prozess registriert sich von Namensdienst({From,{unbind,meindienst}}) und Erlang-Node(unregister(Name)) ab. </w:t>
       </w:r>
     </w:p>
     <w:p>
@@ -2729,28 +1725,12 @@
           <w:lang w:val="en-US"/>
         </w:rPr>
       </w:pPr>
-      <w:proofErr w:type="gramStart"/>
       <w:r>
         <w:rPr>
           <w:lang w:val="en-US"/>
         </w:rPr>
-        <w:t>kill</w:t>
-      </w:r>
-      <w:proofErr w:type="gramEnd"/>
-      <w:r>
-        <w:rPr>
-          <w:lang w:val="en-US"/>
-        </w:rPr>
-        <w:t xml:space="preserve"> </w:t>
-      </w:r>
-      <w:proofErr w:type="spellStart"/>
-      <w:r>
-        <w:rPr>
-          <w:lang w:val="en-US"/>
-        </w:rPr>
-        <w:t>erhalten</w:t>
-      </w:r>
-      <w:proofErr w:type="spellEnd"/>
+        <w:t>kill erhalten</w:t>
+      </w:r>
     </w:p>
     <w:p>
       <w:pPr>
@@ -2774,47 +1754,11 @@
           <w:lang w:val="en-US"/>
         </w:rPr>
       </w:pPr>
-      <w:proofErr w:type="spellStart"/>
       <w:r>
         <w:rPr>
           <w:lang w:val="en-US"/>
         </w:rPr>
-        <w:t>Programm</w:t>
-      </w:r>
-      <w:proofErr w:type="spellEnd"/>
-      <w:r>
-        <w:rPr>
-          <w:lang w:val="en-US"/>
-        </w:rPr>
-        <w:t xml:space="preserve"> </w:t>
-      </w:r>
-      <w:proofErr w:type="spellStart"/>
-      <w:r>
-        <w:rPr>
-          <w:lang w:val="en-US"/>
-        </w:rPr>
-        <w:t>wird</w:t>
-      </w:r>
-      <w:proofErr w:type="spellEnd"/>
-      <w:r>
-        <w:rPr>
-          <w:lang w:val="en-US"/>
-        </w:rPr>
-        <w:t xml:space="preserve"> </w:t>
-      </w:r>
-      <w:proofErr w:type="spellStart"/>
-      <w:r>
-        <w:rPr>
-          <w:lang w:val="en-US"/>
-        </w:rPr>
-        <w:t>beendet</w:t>
-      </w:r>
-      <w:proofErr w:type="spellEnd"/>
-      <w:r>
-        <w:rPr>
-          <w:lang w:val="en-US"/>
-        </w:rPr>
-        <w:t>.</w:t>
+        <w:t>Programm wird beendet.</w:t>
       </w:r>
     </w:p>
     <w:p>
@@ -2839,7 +1783,6 @@
           <w:lang w:val="en-US"/>
         </w:rPr>
       </w:pPr>
-      <w:proofErr w:type="gramStart"/>
       <w:r>
         <w:rPr>
           <w:lang w:val="en-US"/>
@@ -2852,7 +1795,6 @@
         </w:rPr>
         <w:t>oid</w:t>
       </w:r>
-      <w:proofErr w:type="gramEnd"/>
     </w:p>
     <w:p>
       <w:pPr>
@@ -2861,14 +1803,13 @@
           <w:lang w:val="en-US"/>
         </w:rPr>
       </w:pPr>
-      <w:proofErr w:type="spellStart"/>
       <w:r>
         <w:rPr>
           <w:lang w:val="en-US"/>
         </w:rPr>
+        <w:lastRenderedPageBreak/>
         <w:t>starter.erl</w:t>
       </w:r>
-      <w:proofErr w:type="spellEnd"/>
     </w:p>
     <w:p>
       <w:pPr>
@@ -2878,14 +1819,12 @@
           <w:lang w:val="en-US"/>
         </w:rPr>
       </w:pPr>
-      <w:proofErr w:type="gramStart"/>
       <w:r>
         <w:rPr>
           <w:lang w:val="en-US"/>
         </w:rPr>
         <w:t>start()</w:t>
       </w:r>
-      <w:proofErr w:type="gramEnd"/>
     </w:p>
     <w:p>
       <w:pPr>
@@ -2905,36 +1844,7 @@
         </w:numPr>
       </w:pPr>
       <w:r>
-        <w:t xml:space="preserve">Erfragt bei Koordinator die </w:t>
-      </w:r>
-      <w:proofErr w:type="spellStart"/>
-      <w:r>
-        <w:t>Steuerndewerte</w:t>
-      </w:r>
-      <w:proofErr w:type="spellEnd"/>
-      <w:r>
-        <w:t>({</w:t>
-      </w:r>
-      <w:proofErr w:type="spellStart"/>
-      <w:r>
-        <w:t>From</w:t>
-      </w:r>
-      <w:proofErr w:type="gramStart"/>
-      <w:r>
-        <w:t>,getsteeringval</w:t>
-      </w:r>
-      <w:proofErr w:type="spellEnd"/>
-      <w:proofErr w:type="gramEnd"/>
-      <w:r>
-        <w:t xml:space="preserve">}) und wartet auf die Antwort vom Koordinator({steeringval,ArbeitsZeit,TermZeit,Quota,GGTProzessnummer}). Liest restliche Werte aus der </w:t>
-      </w:r>
-      <w:proofErr w:type="spellStart"/>
-      <w:r>
-        <w:t>ggt.cfg</w:t>
-      </w:r>
-      <w:proofErr w:type="spellEnd"/>
-      <w:r>
-        <w:t xml:space="preserve"> aus. </w:t>
+        <w:t xml:space="preserve">Erfragt bei Koordinator die Steuerndewerte({From,getsteeringval}) und wartet auf die Antwort vom Koordinator({steeringval,ArbeitsZeit,TermZeit,Quota,GGTProzessnummer}). Liest restliche Werte aus der ggt.cfg aus. </w:t>
       </w:r>
     </w:p>
     <w:p>
@@ -2946,7 +1856,6 @@
         </w:numPr>
       </w:pPr>
       <w:r>
-        <w:lastRenderedPageBreak/>
         <w:t>Startet die vorgegebene Anzahl an ggT-Prozessen.</w:t>
       </w:r>
     </w:p>
@@ -2997,34 +1906,25 @@
       <w:pPr>
         <w:ind w:left="1416"/>
       </w:pPr>
-      <w:proofErr w:type="spellStart"/>
       <w:r>
         <w:t>Void</w:t>
       </w:r>
-      <w:proofErr w:type="spellEnd"/>
     </w:p>
     <w:p>
       <w:pPr>
         <w:pStyle w:val="berschrift2"/>
       </w:pPr>
-      <w:proofErr w:type="spellStart"/>
       <w:r>
         <w:t>koordinatorSteuerung.erl</w:t>
       </w:r>
-      <w:proofErr w:type="spellEnd"/>
     </w:p>
     <w:p>
       <w:pPr>
         <w:pStyle w:val="berschrift3"/>
         <w:ind w:firstLine="708"/>
       </w:pPr>
-      <w:proofErr w:type="spellStart"/>
-      <w:r>
-        <w:t>startCC</w:t>
-      </w:r>
-      <w:proofErr w:type="spellEnd"/>
-      <w:r>
-        <w:t>()</w:t>
+      <w:r>
+        <w:t>startCC()</w:t>
       </w:r>
     </w:p>
     <w:p>
@@ -3086,14 +1986,12 @@
       <w:pPr>
         <w:ind w:left="1416"/>
       </w:pPr>
-      <w:proofErr w:type="spellStart"/>
       <w:r>
         <w:t>V</w:t>
       </w:r>
       <w:r>
         <w:t>oid</w:t>
       </w:r>
-      <w:proofErr w:type="spellEnd"/>
     </w:p>
     <w:p/>
     <w:p/>
@@ -3116,8 +2014,8 @@
     <w:p>
       <w:r>
         <w:pict>
-          <v:shape id="_x0000_i1026" type="#_x0000_t75" style="width:453.5pt;height:142.15pt">
-            <v:imagedata r:id="rId8" o:title="Initialisierungsphase"/>
+          <v:shape id="_x0000_i1026" type="#_x0000_t75" style="width:453pt;height:147pt">
+            <v:imagedata r:id="rId8" o:title="InitialisierungsphaseNumm"/>
           </v:shape>
         </w:pict>
       </w:r>
@@ -3144,54 +2042,11 @@
           <w:noProof/>
           <w:lang w:eastAsia="de-DE"/>
         </w:rPr>
-        <w:drawing>
-          <wp:inline distT="0" distB="0" distL="0" distR="0">
-            <wp:extent cx="5753100" cy="2720340"/>
-            <wp:effectExtent l="0" t="0" r="0" b="3810"/>
-            <wp:docPr id="2" name="Grafik 2" descr="C:\Users\Vladimir\AppData\Local\Microsoft\Windows\INetCache\Content.Word\Arbeitsphase.png"/>
-            <wp:cNvGraphicFramePr>
-              <a:graphicFrameLocks xmlns:a="http://schemas.openxmlformats.org/drawingml/2006/main" noChangeAspect="1"/>
-            </wp:cNvGraphicFramePr>
-            <a:graphic xmlns:a="http://schemas.openxmlformats.org/drawingml/2006/main">
-              <a:graphicData uri="http://schemas.openxmlformats.org/drawingml/2006/picture">
-                <pic:pic xmlns:pic="http://schemas.openxmlformats.org/drawingml/2006/picture">
-                  <pic:nvPicPr>
-                    <pic:cNvPr id="0" name="Picture 10" descr="C:\Users\Vladimir\AppData\Local\Microsoft\Windows\INetCache\Content.Word\Arbeitsphase.png"/>
-                    <pic:cNvPicPr>
-                      <a:picLocks noChangeAspect="1" noChangeArrowheads="1"/>
-                    </pic:cNvPicPr>
-                  </pic:nvPicPr>
-                  <pic:blipFill>
-                    <a:blip r:embed="rId9">
-                      <a:extLst>
-                        <a:ext uri="{28A0092B-C50C-407E-A947-70E740481C1C}">
-                          <a14:useLocalDpi xmlns:a14="http://schemas.microsoft.com/office/drawing/2010/main" val="0"/>
-                        </a:ext>
-                      </a:extLst>
-                    </a:blip>
-                    <a:srcRect/>
-                    <a:stretch>
-                      <a:fillRect/>
-                    </a:stretch>
-                  </pic:blipFill>
-                  <pic:spPr bwMode="auto">
-                    <a:xfrm>
-                      <a:off x="0" y="0"/>
-                      <a:ext cx="5753100" cy="2720340"/>
-                    </a:xfrm>
-                    <a:prstGeom prst="rect">
-                      <a:avLst/>
-                    </a:prstGeom>
-                    <a:noFill/>
-                    <a:ln>
-                      <a:noFill/>
-                    </a:ln>
-                  </pic:spPr>
-                </pic:pic>
-              </a:graphicData>
-            </a:graphic>
-          </wp:inline>
-        </w:drawing>
+        <w:pict>
+          <v:shape id="_x0000_i1027" type="#_x0000_t75" style="width:453pt;height:214.2pt">
+            <v:imagedata r:id="rId9" o:title="ArbeitsphaseNumm"/>
+          </v:shape>
+        </w:pict>
       </w:r>
     </w:p>
     <w:p>
@@ -3217,8 +2072,8 @@
           <w:lang w:eastAsia="de-DE"/>
         </w:rPr>
         <w:pict>
-          <v:shape id="_x0000_i1027" type="#_x0000_t75" style="width:453.05pt;height:189.8pt">
-            <v:imagedata r:id="rId10" o:title="Beendigungsphase"/>
+          <v:shape id="_x0000_i1028" type="#_x0000_t75" style="width:453pt;height:187.8pt">
+            <v:imagedata r:id="rId10" o:title="BeendigungsphaseNumm"/>
           </v:shape>
         </w:pict>
       </w:r>
@@ -4239,7 +3094,7 @@
   <w:abstractNum w:abstractNumId="9">
     <w:nsid w:val="6F4873F1"/>
     <w:multiLevelType w:val="hybridMultilevel"/>
-    <w:tmpl w:val="69DA2670"/>
+    <w:tmpl w:val="228A6446"/>
     <w:lvl w:ilvl="0" w:tplc="04070001">
       <w:start w:val="1"/>
       <w:numFmt w:val="bullet"/>

</xml_diff>